<commit_message>
IPBC Mortgage Project R1SP1str2 Lab ongoing data load in tbls
</commit_message>
<xml_diff>
--- a/Mortgage Project/mortgage project Files/OLTP/DB.docx
+++ b/Mortgage Project/mortgage project Files/OLTP/DB.docx
@@ -1805,6 +1805,1219 @@
         </w:rPr>
         <w:t>] NOT NULL,</w:t>
       </w:r>
+    </w:p>
+    <w:p>
+      <w:pPr>
+        <w:shd w:val="clear" w:color="auto" w:fill="FFFFFF"/>
+        <w:spacing w:after="0" w:line="240" w:lineRule="auto"/>
+        <w:rPr>
+          <w:rFonts w:ascii="Arial" w:eastAsia="Times New Roman" w:hAnsi="Arial" w:cs="Arial"/>
+          <w:color w:val="222222"/>
+          <w:sz w:val="20"/>
+          <w:szCs w:val="20"/>
+        </w:rPr>
+      </w:pPr>
+      <w:r>
+        <w:rPr>
+          <w:rFonts w:ascii="Arial" w:eastAsia="Times New Roman" w:hAnsi="Arial" w:cs="Arial"/>
+          <w:color w:val="222222"/>
+          <w:sz w:val="20"/>
+          <w:szCs w:val="20"/>
+        </w:rPr>
+        <w:t>[Purpose of Loan] [varchar</w:t>
+      </w:r>
+      <w:proofErr w:type="gramStart"/>
+      <w:r>
+        <w:rPr>
+          <w:rFonts w:ascii="Arial" w:eastAsia="Times New Roman" w:hAnsi="Arial" w:cs="Arial"/>
+          <w:color w:val="222222"/>
+          <w:sz w:val="20"/>
+          <w:szCs w:val="20"/>
+        </w:rPr>
+        <w:t>](</w:t>
+      </w:r>
+      <w:proofErr w:type="gramEnd"/>
+      <w:r>
+        <w:rPr>
+          <w:rFonts w:ascii="Arial" w:eastAsia="Times New Roman" w:hAnsi="Arial" w:cs="Arial"/>
+          <w:color w:val="222222"/>
+          <w:sz w:val="20"/>
+          <w:szCs w:val="20"/>
+        </w:rPr>
+        <w:t>50) NULL,</w:t>
+      </w:r>
+    </w:p>
+    <w:p>
+      <w:pPr>
+        <w:shd w:val="clear" w:color="auto" w:fill="FFFFFF"/>
+        <w:spacing w:after="0" w:line="240" w:lineRule="auto"/>
+        <w:rPr>
+          <w:rFonts w:ascii="Arial" w:eastAsia="Times New Roman" w:hAnsi="Arial" w:cs="Arial"/>
+          <w:color w:val="222222"/>
+          <w:sz w:val="20"/>
+          <w:szCs w:val="20"/>
+        </w:rPr>
+      </w:pPr>
+      <w:r>
+        <w:rPr>
+          <w:rFonts w:ascii="Arial" w:eastAsia="Times New Roman" w:hAnsi="Arial" w:cs="Arial"/>
+          <w:color w:val="222222"/>
+          <w:sz w:val="20"/>
+          <w:szCs w:val="20"/>
+        </w:rPr>
+        <w:t>[</w:t>
+      </w:r>
+      <w:proofErr w:type="spellStart"/>
+      <w:r>
+        <w:rPr>
+          <w:rFonts w:ascii="Arial" w:eastAsia="Times New Roman" w:hAnsi="Arial" w:cs="Arial"/>
+          <w:color w:val="222222"/>
+          <w:sz w:val="20"/>
+          <w:szCs w:val="20"/>
+        </w:rPr>
+        <w:t>LoanAmount</w:t>
+      </w:r>
+      <w:proofErr w:type="spellEnd"/>
+      <w:r>
+        <w:rPr>
+          <w:rFonts w:ascii="Arial" w:eastAsia="Times New Roman" w:hAnsi="Arial" w:cs="Arial"/>
+          <w:color w:val="222222"/>
+          <w:sz w:val="20"/>
+          <w:szCs w:val="20"/>
+        </w:rPr>
+        <w:t>] [</w:t>
+      </w:r>
+      <w:proofErr w:type="spellStart"/>
+      <w:r>
+        <w:rPr>
+          <w:rFonts w:ascii="Arial" w:eastAsia="Times New Roman" w:hAnsi="Arial" w:cs="Arial"/>
+          <w:color w:val="222222"/>
+          <w:sz w:val="20"/>
+          <w:szCs w:val="20"/>
+        </w:rPr>
+        <w:t>int</w:t>
+      </w:r>
+      <w:proofErr w:type="spellEnd"/>
+      <w:r>
+        <w:rPr>
+          <w:rFonts w:ascii="Arial" w:eastAsia="Times New Roman" w:hAnsi="Arial" w:cs="Arial"/>
+          <w:color w:val="222222"/>
+          <w:sz w:val="20"/>
+          <w:szCs w:val="20"/>
+        </w:rPr>
+        <w:t>] NULL,</w:t>
+      </w:r>
+    </w:p>
+    <w:p>
+      <w:pPr>
+        <w:shd w:val="clear" w:color="auto" w:fill="FFFFFF"/>
+        <w:spacing w:after="0" w:line="240" w:lineRule="auto"/>
+        <w:rPr>
+          <w:rFonts w:ascii="Arial" w:eastAsia="Times New Roman" w:hAnsi="Arial" w:cs="Arial"/>
+          <w:color w:val="222222"/>
+          <w:sz w:val="20"/>
+          <w:szCs w:val="20"/>
+        </w:rPr>
+      </w:pPr>
+      <w:r>
+        <w:rPr>
+          <w:rFonts w:ascii="Arial" w:eastAsia="Times New Roman" w:hAnsi="Arial" w:cs="Arial"/>
+          <w:color w:val="222222"/>
+          <w:sz w:val="20"/>
+          <w:szCs w:val="20"/>
+        </w:rPr>
+        <w:t>[Purchase Price] [</w:t>
+      </w:r>
+      <w:proofErr w:type="spellStart"/>
+      <w:r>
+        <w:rPr>
+          <w:rFonts w:ascii="Arial" w:eastAsia="Times New Roman" w:hAnsi="Arial" w:cs="Arial"/>
+          <w:color w:val="222222"/>
+          <w:sz w:val="20"/>
+          <w:szCs w:val="20"/>
+        </w:rPr>
+        <w:t>int</w:t>
+      </w:r>
+      <w:proofErr w:type="spellEnd"/>
+      <w:r>
+        <w:rPr>
+          <w:rFonts w:ascii="Arial" w:eastAsia="Times New Roman" w:hAnsi="Arial" w:cs="Arial"/>
+          <w:color w:val="222222"/>
+          <w:sz w:val="20"/>
+          <w:szCs w:val="20"/>
+        </w:rPr>
+        <w:t>] NULL,</w:t>
+      </w:r>
+    </w:p>
+    <w:p>
+      <w:pPr>
+        <w:shd w:val="clear" w:color="auto" w:fill="FFFFFF"/>
+        <w:spacing w:after="0" w:line="240" w:lineRule="auto"/>
+        <w:rPr>
+          <w:rFonts w:ascii="Arial" w:eastAsia="Times New Roman" w:hAnsi="Arial" w:cs="Arial"/>
+          <w:color w:val="222222"/>
+          <w:sz w:val="20"/>
+          <w:szCs w:val="20"/>
+        </w:rPr>
+      </w:pPr>
+      <w:r>
+        <w:rPr>
+          <w:rFonts w:ascii="Arial" w:eastAsia="Times New Roman" w:hAnsi="Arial" w:cs="Arial"/>
+          <w:color w:val="222222"/>
+          <w:sz w:val="20"/>
+          <w:szCs w:val="20"/>
+        </w:rPr>
+        <w:t>[</w:t>
+      </w:r>
+      <w:proofErr w:type="spellStart"/>
+      <w:r>
+        <w:rPr>
+          <w:rFonts w:ascii="Arial" w:eastAsia="Times New Roman" w:hAnsi="Arial" w:cs="Arial"/>
+          <w:color w:val="222222"/>
+          <w:sz w:val="20"/>
+          <w:szCs w:val="20"/>
+        </w:rPr>
+        <w:t>CreditCardAuthorization</w:t>
+      </w:r>
+      <w:proofErr w:type="spellEnd"/>
+      <w:r>
+        <w:rPr>
+          <w:rFonts w:ascii="Arial" w:eastAsia="Times New Roman" w:hAnsi="Arial" w:cs="Arial"/>
+          <w:color w:val="222222"/>
+          <w:sz w:val="20"/>
+          <w:szCs w:val="20"/>
+        </w:rPr>
+        <w:t>] [varchar</w:t>
+      </w:r>
+      <w:proofErr w:type="gramStart"/>
+      <w:r>
+        <w:rPr>
+          <w:rFonts w:ascii="Arial" w:eastAsia="Times New Roman" w:hAnsi="Arial" w:cs="Arial"/>
+          <w:color w:val="222222"/>
+          <w:sz w:val="20"/>
+          <w:szCs w:val="20"/>
+        </w:rPr>
+        <w:t>](</w:t>
+      </w:r>
+      <w:proofErr w:type="gramEnd"/>
+      <w:r>
+        <w:rPr>
+          <w:rFonts w:ascii="Arial" w:eastAsia="Times New Roman" w:hAnsi="Arial" w:cs="Arial"/>
+          <w:color w:val="222222"/>
+          <w:sz w:val="20"/>
+          <w:szCs w:val="20"/>
+        </w:rPr>
+        <w:t>50) NULL,</w:t>
+      </w:r>
+    </w:p>
+    <w:p>
+      <w:pPr>
+        <w:shd w:val="clear" w:color="auto" w:fill="FFFFFF"/>
+        <w:spacing w:after="0" w:line="240" w:lineRule="auto"/>
+        <w:rPr>
+          <w:rFonts w:ascii="Arial" w:eastAsia="Times New Roman" w:hAnsi="Arial" w:cs="Arial"/>
+          <w:color w:val="222222"/>
+          <w:sz w:val="20"/>
+          <w:szCs w:val="20"/>
+        </w:rPr>
+      </w:pPr>
+      <w:r>
+        <w:rPr>
+          <w:rFonts w:ascii="Arial" w:eastAsia="Times New Roman" w:hAnsi="Arial" w:cs="Arial"/>
+          <w:color w:val="222222"/>
+          <w:sz w:val="20"/>
+          <w:szCs w:val="20"/>
+        </w:rPr>
+        <w:t>[Number of Units] [</w:t>
+      </w:r>
+      <w:proofErr w:type="spellStart"/>
+      <w:r>
+        <w:rPr>
+          <w:rFonts w:ascii="Arial" w:eastAsia="Times New Roman" w:hAnsi="Arial" w:cs="Arial"/>
+          <w:color w:val="222222"/>
+          <w:sz w:val="20"/>
+          <w:szCs w:val="20"/>
+        </w:rPr>
+        <w:t>int</w:t>
+      </w:r>
+      <w:proofErr w:type="spellEnd"/>
+      <w:r>
+        <w:rPr>
+          <w:rFonts w:ascii="Arial" w:eastAsia="Times New Roman" w:hAnsi="Arial" w:cs="Arial"/>
+          <w:color w:val="222222"/>
+          <w:sz w:val="20"/>
+          <w:szCs w:val="20"/>
+        </w:rPr>
+        <w:t>] NULL,</w:t>
+      </w:r>
+    </w:p>
+    <w:p>
+      <w:pPr>
+        <w:shd w:val="clear" w:color="auto" w:fill="FFFFFF"/>
+        <w:spacing w:after="0" w:line="240" w:lineRule="auto"/>
+        <w:rPr>
+          <w:rFonts w:ascii="Arial" w:eastAsia="Times New Roman" w:hAnsi="Arial" w:cs="Arial"/>
+          <w:color w:val="222222"/>
+          <w:sz w:val="20"/>
+          <w:szCs w:val="20"/>
+        </w:rPr>
+      </w:pPr>
+      <w:r>
+        <w:rPr>
+          <w:rFonts w:ascii="Arial" w:eastAsia="Times New Roman" w:hAnsi="Arial" w:cs="Arial"/>
+          <w:color w:val="222222"/>
+          <w:sz w:val="20"/>
+          <w:szCs w:val="20"/>
+        </w:rPr>
+        <w:t>[</w:t>
+      </w:r>
+      <w:proofErr w:type="spellStart"/>
+      <w:r>
+        <w:rPr>
+          <w:rFonts w:ascii="Arial" w:eastAsia="Times New Roman" w:hAnsi="Arial" w:cs="Arial"/>
+          <w:color w:val="222222"/>
+          <w:sz w:val="20"/>
+          <w:szCs w:val="20"/>
+        </w:rPr>
+        <w:t>Refferal</w:t>
+      </w:r>
+      <w:proofErr w:type="spellEnd"/>
+      <w:r>
+        <w:rPr>
+          <w:rFonts w:ascii="Arial" w:eastAsia="Times New Roman" w:hAnsi="Arial" w:cs="Arial"/>
+          <w:color w:val="222222"/>
+          <w:sz w:val="20"/>
+          <w:szCs w:val="20"/>
+        </w:rPr>
+        <w:t>] [varchar</w:t>
+      </w:r>
+      <w:proofErr w:type="gramStart"/>
+      <w:r>
+        <w:rPr>
+          <w:rFonts w:ascii="Arial" w:eastAsia="Times New Roman" w:hAnsi="Arial" w:cs="Arial"/>
+          <w:color w:val="222222"/>
+          <w:sz w:val="20"/>
+          <w:szCs w:val="20"/>
+        </w:rPr>
+        <w:t>](</w:t>
+      </w:r>
+      <w:proofErr w:type="gramEnd"/>
+      <w:r>
+        <w:rPr>
+          <w:rFonts w:ascii="Arial" w:eastAsia="Times New Roman" w:hAnsi="Arial" w:cs="Arial"/>
+          <w:color w:val="222222"/>
+          <w:sz w:val="20"/>
+          <w:szCs w:val="20"/>
+        </w:rPr>
+        <w:t>50) NULL,</w:t>
+      </w:r>
+    </w:p>
+    <w:p>
+      <w:pPr>
+        <w:shd w:val="clear" w:color="auto" w:fill="FFFFFF"/>
+        <w:spacing w:after="0" w:line="240" w:lineRule="auto"/>
+        <w:rPr>
+          <w:rFonts w:ascii="Arial" w:eastAsia="Times New Roman" w:hAnsi="Arial" w:cs="Arial"/>
+          <w:color w:val="222222"/>
+          <w:sz w:val="20"/>
+          <w:szCs w:val="20"/>
+        </w:rPr>
+      </w:pPr>
+      <w:r>
+        <w:rPr>
+          <w:rFonts w:ascii="Arial" w:eastAsia="Times New Roman" w:hAnsi="Arial" w:cs="Arial"/>
+          <w:color w:val="222222"/>
+          <w:sz w:val="20"/>
+          <w:szCs w:val="20"/>
+        </w:rPr>
+        <w:t>[Co-Borrower SSN] [</w:t>
+      </w:r>
+      <w:proofErr w:type="spellStart"/>
+      <w:r>
+        <w:rPr>
+          <w:rFonts w:ascii="Arial" w:eastAsia="Times New Roman" w:hAnsi="Arial" w:cs="Arial"/>
+          <w:color w:val="222222"/>
+          <w:sz w:val="20"/>
+          <w:szCs w:val="20"/>
+        </w:rPr>
+        <w:t>int</w:t>
+      </w:r>
+      <w:proofErr w:type="spellEnd"/>
+      <w:r>
+        <w:rPr>
+          <w:rFonts w:ascii="Arial" w:eastAsia="Times New Roman" w:hAnsi="Arial" w:cs="Arial"/>
+          <w:color w:val="222222"/>
+          <w:sz w:val="20"/>
+          <w:szCs w:val="20"/>
+        </w:rPr>
+        <w:t>] NOT NULL</w:t>
+      </w:r>
+      <w:r>
+        <w:rPr>
+          <w:rFonts w:ascii="Arial" w:eastAsia="Times New Roman" w:hAnsi="Arial" w:cs="Arial"/>
+          <w:color w:val="222222"/>
+          <w:sz w:val="20"/>
+          <w:szCs w:val="20"/>
+        </w:rPr>
+        <w:t>,</w:t>
+      </w:r>
+    </w:p>
+    <w:p>
+      <w:pPr>
+        <w:shd w:val="clear" w:color="auto" w:fill="FFFFFF"/>
+        <w:spacing w:after="0" w:line="240" w:lineRule="auto"/>
+        <w:rPr>
+          <w:rFonts w:ascii="Arial" w:eastAsia="Times New Roman" w:hAnsi="Arial" w:cs="Arial"/>
+          <w:color w:val="222222"/>
+          <w:sz w:val="20"/>
+          <w:szCs w:val="20"/>
+        </w:rPr>
+      </w:pPr>
+      <w:r>
+        <w:rPr>
+          <w:rFonts w:ascii="Arial" w:eastAsia="Times New Roman" w:hAnsi="Arial" w:cs="Arial"/>
+          <w:color w:val="222222"/>
+          <w:sz w:val="20"/>
+          <w:szCs w:val="20"/>
+        </w:rPr>
+        <w:t>[Loan Date] [date] not null</w:t>
+      </w:r>
+    </w:p>
+    <w:p>
+      <w:pPr>
+        <w:shd w:val="clear" w:color="auto" w:fill="FFFFFF"/>
+        <w:spacing w:after="0" w:line="240" w:lineRule="auto"/>
+        <w:rPr>
+          <w:rFonts w:ascii="Arial" w:eastAsia="Times New Roman" w:hAnsi="Arial" w:cs="Arial"/>
+          <w:color w:val="222222"/>
+          <w:sz w:val="20"/>
+          <w:szCs w:val="20"/>
+        </w:rPr>
+      </w:pPr>
+      <w:r>
+        <w:rPr>
+          <w:rFonts w:ascii="Arial" w:eastAsia="Times New Roman" w:hAnsi="Arial" w:cs="Arial"/>
+          <w:color w:val="222222"/>
+          <w:sz w:val="20"/>
+          <w:szCs w:val="20"/>
+        </w:rPr>
+        <w:t>)</w:t>
+      </w:r>
+    </w:p>
+    <w:p>
+      <w:pPr>
+        <w:shd w:val="clear" w:color="auto" w:fill="FFFFFF"/>
+        <w:spacing w:after="0" w:line="240" w:lineRule="auto"/>
+        <w:rPr>
+          <w:rFonts w:ascii="Arial" w:eastAsia="Times New Roman" w:hAnsi="Arial" w:cs="Arial"/>
+          <w:color w:val="222222"/>
+          <w:sz w:val="20"/>
+          <w:szCs w:val="20"/>
+        </w:rPr>
+      </w:pPr>
+    </w:p>
+    <w:p>
+      <w:pPr>
+        <w:shd w:val="clear" w:color="auto" w:fill="FFFFFF"/>
+        <w:spacing w:after="0" w:line="240" w:lineRule="auto"/>
+        <w:rPr>
+          <w:rFonts w:ascii="Arial" w:eastAsia="Times New Roman" w:hAnsi="Arial" w:cs="Arial"/>
+          <w:color w:val="222222"/>
+          <w:sz w:val="20"/>
+          <w:szCs w:val="20"/>
+        </w:rPr>
+      </w:pPr>
+    </w:p>
+    <w:p>
+      <w:pPr>
+        <w:shd w:val="clear" w:color="auto" w:fill="FFFFFF"/>
+        <w:spacing w:after="0" w:line="240" w:lineRule="auto"/>
+        <w:rPr>
+          <w:rFonts w:ascii="Arial" w:eastAsia="Times New Roman" w:hAnsi="Arial" w:cs="Arial"/>
+          <w:b/>
+          <w:color w:val="222222"/>
+          <w:sz w:val="20"/>
+          <w:szCs w:val="20"/>
+        </w:rPr>
+      </w:pPr>
+      <w:r>
+        <w:rPr>
+          <w:rFonts w:ascii="Arial" w:eastAsia="Times New Roman" w:hAnsi="Arial" w:cs="Arial"/>
+          <w:b/>
+          <w:color w:val="222222"/>
+          <w:sz w:val="20"/>
+          <w:szCs w:val="20"/>
+        </w:rPr>
+        <w:t>Property:</w:t>
+      </w:r>
+    </w:p>
+    <w:p>
+      <w:pPr>
+        <w:shd w:val="clear" w:color="auto" w:fill="FFFFFF"/>
+        <w:spacing w:after="0" w:line="240" w:lineRule="auto"/>
+        <w:rPr>
+          <w:rFonts w:ascii="Arial" w:eastAsia="Times New Roman" w:hAnsi="Arial" w:cs="Arial"/>
+          <w:color w:val="222222"/>
+          <w:sz w:val="20"/>
+          <w:szCs w:val="20"/>
+        </w:rPr>
+      </w:pPr>
+    </w:p>
+    <w:p>
+      <w:pPr>
+        <w:shd w:val="clear" w:color="auto" w:fill="FFFFFF"/>
+        <w:spacing w:after="0" w:line="240" w:lineRule="auto"/>
+        <w:rPr>
+          <w:rFonts w:ascii="Arial" w:eastAsia="Times New Roman" w:hAnsi="Arial" w:cs="Arial"/>
+          <w:color w:val="222222"/>
+          <w:sz w:val="20"/>
+          <w:szCs w:val="20"/>
+        </w:rPr>
+      </w:pPr>
+      <w:r>
+        <w:rPr>
+          <w:rFonts w:ascii="Arial" w:eastAsia="Times New Roman" w:hAnsi="Arial" w:cs="Arial"/>
+          <w:color w:val="222222"/>
+          <w:sz w:val="20"/>
+          <w:szCs w:val="20"/>
+        </w:rPr>
+        <w:t>CREATE TABLE [</w:t>
+      </w:r>
+      <w:proofErr w:type="spellStart"/>
+      <w:r>
+        <w:rPr>
+          <w:rFonts w:ascii="Arial" w:eastAsia="Times New Roman" w:hAnsi="Arial" w:cs="Arial"/>
+          <w:color w:val="222222"/>
+          <w:sz w:val="20"/>
+          <w:szCs w:val="20"/>
+        </w:rPr>
+        <w:t>dbo</w:t>
+      </w:r>
+      <w:proofErr w:type="spellEnd"/>
+      <w:proofErr w:type="gramStart"/>
+      <w:r>
+        <w:rPr>
+          <w:rFonts w:ascii="Arial" w:eastAsia="Times New Roman" w:hAnsi="Arial" w:cs="Arial"/>
+          <w:color w:val="222222"/>
+          <w:sz w:val="20"/>
+          <w:szCs w:val="20"/>
+        </w:rPr>
+        <w:t>].[</w:t>
+      </w:r>
+      <w:proofErr w:type="spellStart"/>
+      <w:proofErr w:type="gramEnd"/>
+      <w:r>
+        <w:rPr>
+          <w:rFonts w:ascii="Arial" w:eastAsia="Times New Roman" w:hAnsi="Arial" w:cs="Arial"/>
+          <w:color w:val="222222"/>
+          <w:sz w:val="20"/>
+          <w:szCs w:val="20"/>
+        </w:rPr>
+        <w:t>Property_details</w:t>
+      </w:r>
+      <w:proofErr w:type="spellEnd"/>
+      <w:r>
+        <w:rPr>
+          <w:rFonts w:ascii="Arial" w:eastAsia="Times New Roman" w:hAnsi="Arial" w:cs="Arial"/>
+          <w:color w:val="222222"/>
+          <w:sz w:val="20"/>
+          <w:szCs w:val="20"/>
+        </w:rPr>
+        <w:t>](</w:t>
+      </w:r>
+    </w:p>
+    <w:p>
+      <w:pPr>
+        <w:shd w:val="clear" w:color="auto" w:fill="FFFFFF"/>
+        <w:spacing w:after="0" w:line="240" w:lineRule="auto"/>
+        <w:rPr>
+          <w:rFonts w:ascii="Arial" w:eastAsia="Times New Roman" w:hAnsi="Arial" w:cs="Arial"/>
+          <w:color w:val="222222"/>
+          <w:sz w:val="20"/>
+          <w:szCs w:val="20"/>
+        </w:rPr>
+      </w:pPr>
+      <w:r>
+        <w:rPr>
+          <w:rFonts w:ascii="Arial" w:eastAsia="Times New Roman" w:hAnsi="Arial" w:cs="Arial"/>
+          <w:color w:val="222222"/>
+          <w:sz w:val="20"/>
+          <w:szCs w:val="20"/>
+        </w:rPr>
+        <w:t>[</w:t>
+      </w:r>
+      <w:proofErr w:type="spellStart"/>
+      <w:r>
+        <w:rPr>
+          <w:rFonts w:ascii="Arial" w:eastAsia="Times New Roman" w:hAnsi="Arial" w:cs="Arial"/>
+          <w:color w:val="222222"/>
+          <w:sz w:val="20"/>
+          <w:szCs w:val="20"/>
+        </w:rPr>
+        <w:t>Property_ID</w:t>
+      </w:r>
+      <w:proofErr w:type="spellEnd"/>
+      <w:r>
+        <w:rPr>
+          <w:rFonts w:ascii="Arial" w:eastAsia="Times New Roman" w:hAnsi="Arial" w:cs="Arial"/>
+          <w:color w:val="222222"/>
+          <w:sz w:val="20"/>
+          <w:szCs w:val="20"/>
+        </w:rPr>
+        <w:t>] [</w:t>
+      </w:r>
+      <w:proofErr w:type="spellStart"/>
+      <w:r>
+        <w:rPr>
+          <w:rFonts w:ascii="Arial" w:eastAsia="Times New Roman" w:hAnsi="Arial" w:cs="Arial"/>
+          <w:color w:val="222222"/>
+          <w:sz w:val="20"/>
+          <w:szCs w:val="20"/>
+        </w:rPr>
+        <w:t>int</w:t>
+      </w:r>
+      <w:proofErr w:type="spellEnd"/>
+      <w:r>
+        <w:rPr>
+          <w:rFonts w:ascii="Arial" w:eastAsia="Times New Roman" w:hAnsi="Arial" w:cs="Arial"/>
+          <w:color w:val="222222"/>
+          <w:sz w:val="20"/>
+          <w:szCs w:val="20"/>
+        </w:rPr>
+        <w:t>] NOT NULL,</w:t>
+      </w:r>
+    </w:p>
+    <w:p>
+      <w:pPr>
+        <w:shd w:val="clear" w:color="auto" w:fill="FFFFFF"/>
+        <w:spacing w:after="0" w:line="240" w:lineRule="auto"/>
+        <w:rPr>
+          <w:rFonts w:ascii="Arial" w:eastAsia="Times New Roman" w:hAnsi="Arial" w:cs="Arial"/>
+          <w:color w:val="222222"/>
+          <w:sz w:val="20"/>
+          <w:szCs w:val="20"/>
+        </w:rPr>
+      </w:pPr>
+      <w:r>
+        <w:rPr>
+          <w:rFonts w:ascii="Arial" w:eastAsia="Times New Roman" w:hAnsi="Arial" w:cs="Arial"/>
+          <w:color w:val="222222"/>
+          <w:sz w:val="20"/>
+          <w:szCs w:val="20"/>
+        </w:rPr>
+        <w:t>[SSN] [</w:t>
+      </w:r>
+      <w:proofErr w:type="spellStart"/>
+      <w:r>
+        <w:rPr>
+          <w:rFonts w:ascii="Arial" w:eastAsia="Times New Roman" w:hAnsi="Arial" w:cs="Arial"/>
+          <w:color w:val="222222"/>
+          <w:sz w:val="20"/>
+          <w:szCs w:val="20"/>
+        </w:rPr>
+        <w:t>int</w:t>
+      </w:r>
+      <w:proofErr w:type="spellEnd"/>
+      <w:r>
+        <w:rPr>
+          <w:rFonts w:ascii="Arial" w:eastAsia="Times New Roman" w:hAnsi="Arial" w:cs="Arial"/>
+          <w:color w:val="222222"/>
+          <w:sz w:val="20"/>
+          <w:szCs w:val="20"/>
+        </w:rPr>
+        <w:t>] NOT NULL,</w:t>
+      </w:r>
+    </w:p>
+    <w:p>
+      <w:pPr>
+        <w:shd w:val="clear" w:color="auto" w:fill="FFFFFF"/>
+        <w:spacing w:after="0" w:line="240" w:lineRule="auto"/>
+        <w:rPr>
+          <w:rFonts w:ascii="Arial" w:eastAsia="Times New Roman" w:hAnsi="Arial" w:cs="Arial"/>
+          <w:color w:val="222222"/>
+          <w:sz w:val="20"/>
+          <w:szCs w:val="20"/>
+        </w:rPr>
+      </w:pPr>
+      <w:r>
+        <w:rPr>
+          <w:rFonts w:ascii="Arial" w:eastAsia="Times New Roman" w:hAnsi="Arial" w:cs="Arial"/>
+          <w:color w:val="222222"/>
+          <w:sz w:val="20"/>
+          <w:szCs w:val="20"/>
+        </w:rPr>
+        <w:t>[Property Usage] [varchar</w:t>
+      </w:r>
+      <w:proofErr w:type="gramStart"/>
+      <w:r>
+        <w:rPr>
+          <w:rFonts w:ascii="Arial" w:eastAsia="Times New Roman" w:hAnsi="Arial" w:cs="Arial"/>
+          <w:color w:val="222222"/>
+          <w:sz w:val="20"/>
+          <w:szCs w:val="20"/>
+        </w:rPr>
+        <w:t>](</w:t>
+      </w:r>
+      <w:proofErr w:type="gramEnd"/>
+      <w:r>
+        <w:rPr>
+          <w:rFonts w:ascii="Arial" w:eastAsia="Times New Roman" w:hAnsi="Arial" w:cs="Arial"/>
+          <w:color w:val="222222"/>
+          <w:sz w:val="20"/>
+          <w:szCs w:val="20"/>
+        </w:rPr>
+        <w:t>50) NULL,</w:t>
+      </w:r>
+    </w:p>
+    <w:p>
+      <w:pPr>
+        <w:shd w:val="clear" w:color="auto" w:fill="FFFFFF"/>
+        <w:spacing w:after="0" w:line="240" w:lineRule="auto"/>
+        <w:rPr>
+          <w:rFonts w:ascii="Arial" w:eastAsia="Times New Roman" w:hAnsi="Arial" w:cs="Arial"/>
+          <w:color w:val="222222"/>
+          <w:sz w:val="20"/>
+          <w:szCs w:val="20"/>
+        </w:rPr>
+      </w:pPr>
+      <w:r>
+        <w:rPr>
+          <w:rFonts w:ascii="Arial" w:eastAsia="Times New Roman" w:hAnsi="Arial" w:cs="Arial"/>
+          <w:color w:val="222222"/>
+          <w:sz w:val="20"/>
+          <w:szCs w:val="20"/>
+        </w:rPr>
+        <w:t>[Property City] [varchar</w:t>
+      </w:r>
+      <w:proofErr w:type="gramStart"/>
+      <w:r>
+        <w:rPr>
+          <w:rFonts w:ascii="Arial" w:eastAsia="Times New Roman" w:hAnsi="Arial" w:cs="Arial"/>
+          <w:color w:val="222222"/>
+          <w:sz w:val="20"/>
+          <w:szCs w:val="20"/>
+        </w:rPr>
+        <w:t>](</w:t>
+      </w:r>
+      <w:proofErr w:type="gramEnd"/>
+      <w:r>
+        <w:rPr>
+          <w:rFonts w:ascii="Arial" w:eastAsia="Times New Roman" w:hAnsi="Arial" w:cs="Arial"/>
+          <w:color w:val="222222"/>
+          <w:sz w:val="20"/>
+          <w:szCs w:val="20"/>
+        </w:rPr>
+        <w:t>50) NULL,</w:t>
+      </w:r>
+    </w:p>
+    <w:p>
+      <w:pPr>
+        <w:shd w:val="clear" w:color="auto" w:fill="FFFFFF"/>
+        <w:spacing w:after="0" w:line="240" w:lineRule="auto"/>
+        <w:rPr>
+          <w:rFonts w:ascii="Arial" w:eastAsia="Times New Roman" w:hAnsi="Arial" w:cs="Arial"/>
+          <w:color w:val="222222"/>
+          <w:sz w:val="20"/>
+          <w:szCs w:val="20"/>
+        </w:rPr>
+      </w:pPr>
+      <w:r>
+        <w:rPr>
+          <w:rFonts w:ascii="Arial" w:eastAsia="Times New Roman" w:hAnsi="Arial" w:cs="Arial"/>
+          <w:color w:val="222222"/>
+          <w:sz w:val="20"/>
+          <w:szCs w:val="20"/>
+        </w:rPr>
+        <w:t>[Property State] [varchar</w:t>
+      </w:r>
+      <w:proofErr w:type="gramStart"/>
+      <w:r>
+        <w:rPr>
+          <w:rFonts w:ascii="Arial" w:eastAsia="Times New Roman" w:hAnsi="Arial" w:cs="Arial"/>
+          <w:color w:val="222222"/>
+          <w:sz w:val="20"/>
+          <w:szCs w:val="20"/>
+        </w:rPr>
+        <w:t>](</w:t>
+      </w:r>
+      <w:proofErr w:type="gramEnd"/>
+      <w:r>
+        <w:rPr>
+          <w:rFonts w:ascii="Arial" w:eastAsia="Times New Roman" w:hAnsi="Arial" w:cs="Arial"/>
+          <w:color w:val="222222"/>
+          <w:sz w:val="20"/>
+          <w:szCs w:val="20"/>
+        </w:rPr>
+        <w:t>50) NULL,</w:t>
+      </w:r>
+    </w:p>
+    <w:p>
+      <w:pPr>
+        <w:shd w:val="clear" w:color="auto" w:fill="FFFFFF"/>
+        <w:spacing w:after="0" w:line="240" w:lineRule="auto"/>
+        <w:rPr>
+          <w:rFonts w:ascii="Arial" w:eastAsia="Times New Roman" w:hAnsi="Arial" w:cs="Arial"/>
+          <w:color w:val="222222"/>
+          <w:sz w:val="20"/>
+          <w:szCs w:val="20"/>
+        </w:rPr>
+      </w:pPr>
+      <w:r>
+        <w:rPr>
+          <w:rFonts w:ascii="Arial" w:eastAsia="Times New Roman" w:hAnsi="Arial" w:cs="Arial"/>
+          <w:color w:val="222222"/>
+          <w:sz w:val="20"/>
+          <w:szCs w:val="20"/>
+        </w:rPr>
+        <w:t>[Property Zip] [</w:t>
+      </w:r>
+      <w:proofErr w:type="spellStart"/>
+      <w:r>
+        <w:rPr>
+          <w:rFonts w:ascii="Arial" w:eastAsia="Times New Roman" w:hAnsi="Arial" w:cs="Arial"/>
+          <w:color w:val="222222"/>
+          <w:sz w:val="20"/>
+          <w:szCs w:val="20"/>
+        </w:rPr>
+        <w:t>int</w:t>
+      </w:r>
+      <w:proofErr w:type="spellEnd"/>
+      <w:r>
+        <w:rPr>
+          <w:rFonts w:ascii="Arial" w:eastAsia="Times New Roman" w:hAnsi="Arial" w:cs="Arial"/>
+          <w:color w:val="222222"/>
+          <w:sz w:val="20"/>
+          <w:szCs w:val="20"/>
+        </w:rPr>
+        <w:t>] NULL,</w:t>
+      </w:r>
+    </w:p>
+    <w:p>
+      <w:pPr>
+        <w:shd w:val="clear" w:color="auto" w:fill="FFFFFF"/>
+        <w:spacing w:after="0" w:line="240" w:lineRule="auto"/>
+        <w:rPr>
+          <w:rFonts w:ascii="Arial" w:eastAsia="Times New Roman" w:hAnsi="Arial" w:cs="Arial"/>
+          <w:color w:val="222222"/>
+          <w:sz w:val="20"/>
+          <w:szCs w:val="20"/>
+        </w:rPr>
+      </w:pPr>
+      <w:r>
+        <w:rPr>
+          <w:rFonts w:ascii="Arial" w:eastAsia="Times New Roman" w:hAnsi="Arial" w:cs="Arial"/>
+          <w:color w:val="222222"/>
+          <w:sz w:val="20"/>
+          <w:szCs w:val="20"/>
+        </w:rPr>
+        <w:t>[</w:t>
+      </w:r>
+      <w:proofErr w:type="spellStart"/>
+      <w:r>
+        <w:rPr>
+          <w:rFonts w:ascii="Arial" w:eastAsia="Times New Roman" w:hAnsi="Arial" w:cs="Arial"/>
+          <w:color w:val="222222"/>
+          <w:sz w:val="20"/>
+          <w:szCs w:val="20"/>
+        </w:rPr>
+        <w:t>RealEstateAgentName</w:t>
+      </w:r>
+      <w:proofErr w:type="spellEnd"/>
+      <w:r>
+        <w:rPr>
+          <w:rFonts w:ascii="Arial" w:eastAsia="Times New Roman" w:hAnsi="Arial" w:cs="Arial"/>
+          <w:color w:val="222222"/>
+          <w:sz w:val="20"/>
+          <w:szCs w:val="20"/>
+        </w:rPr>
+        <w:t>] [varchar</w:t>
+      </w:r>
+      <w:proofErr w:type="gramStart"/>
+      <w:r>
+        <w:rPr>
+          <w:rFonts w:ascii="Arial" w:eastAsia="Times New Roman" w:hAnsi="Arial" w:cs="Arial"/>
+          <w:color w:val="222222"/>
+          <w:sz w:val="20"/>
+          <w:szCs w:val="20"/>
+        </w:rPr>
+        <w:t>](</w:t>
+      </w:r>
+      <w:proofErr w:type="gramEnd"/>
+      <w:r>
+        <w:rPr>
+          <w:rFonts w:ascii="Arial" w:eastAsia="Times New Roman" w:hAnsi="Arial" w:cs="Arial"/>
+          <w:color w:val="222222"/>
+          <w:sz w:val="20"/>
+          <w:szCs w:val="20"/>
+        </w:rPr>
+        <w:t>50) NULL,</w:t>
+      </w:r>
+    </w:p>
+    <w:p>
+      <w:pPr>
+        <w:shd w:val="clear" w:color="auto" w:fill="FFFFFF"/>
+        <w:spacing w:after="0" w:line="240" w:lineRule="auto"/>
+        <w:rPr>
+          <w:rFonts w:ascii="Arial" w:eastAsia="Times New Roman" w:hAnsi="Arial" w:cs="Arial"/>
+          <w:color w:val="222222"/>
+          <w:sz w:val="20"/>
+          <w:szCs w:val="20"/>
+        </w:rPr>
+      </w:pPr>
+      <w:r>
+        <w:rPr>
+          <w:rFonts w:ascii="Arial" w:eastAsia="Times New Roman" w:hAnsi="Arial" w:cs="Arial"/>
+          <w:color w:val="222222"/>
+          <w:sz w:val="20"/>
+          <w:szCs w:val="20"/>
+        </w:rPr>
+        <w:t>[</w:t>
+      </w:r>
+      <w:proofErr w:type="spellStart"/>
+      <w:r>
+        <w:rPr>
+          <w:rFonts w:ascii="Arial" w:eastAsia="Times New Roman" w:hAnsi="Arial" w:cs="Arial"/>
+          <w:color w:val="222222"/>
+          <w:sz w:val="20"/>
+          <w:szCs w:val="20"/>
+        </w:rPr>
+        <w:t>RealEstateAgentPhone</w:t>
+      </w:r>
+      <w:proofErr w:type="spellEnd"/>
+      <w:r>
+        <w:rPr>
+          <w:rFonts w:ascii="Arial" w:eastAsia="Times New Roman" w:hAnsi="Arial" w:cs="Arial"/>
+          <w:color w:val="222222"/>
+          <w:sz w:val="20"/>
+          <w:szCs w:val="20"/>
+        </w:rPr>
+        <w:t>] [varchar</w:t>
+      </w:r>
+      <w:proofErr w:type="gramStart"/>
+      <w:r>
+        <w:rPr>
+          <w:rFonts w:ascii="Arial" w:eastAsia="Times New Roman" w:hAnsi="Arial" w:cs="Arial"/>
+          <w:color w:val="222222"/>
+          <w:sz w:val="20"/>
+          <w:szCs w:val="20"/>
+        </w:rPr>
+        <w:t>](</w:t>
+      </w:r>
+      <w:proofErr w:type="gramEnd"/>
+      <w:r>
+        <w:rPr>
+          <w:rFonts w:ascii="Arial" w:eastAsia="Times New Roman" w:hAnsi="Arial" w:cs="Arial"/>
+          <w:color w:val="222222"/>
+          <w:sz w:val="20"/>
+          <w:szCs w:val="20"/>
+        </w:rPr>
+        <w:t>50) NULL,</w:t>
+      </w:r>
+    </w:p>
+    <w:p>
+      <w:pPr>
+        <w:shd w:val="clear" w:color="auto" w:fill="FFFFFF"/>
+        <w:spacing w:after="0" w:line="240" w:lineRule="auto"/>
+        <w:rPr>
+          <w:rFonts w:ascii="Arial" w:eastAsia="Times New Roman" w:hAnsi="Arial" w:cs="Arial"/>
+          <w:color w:val="222222"/>
+          <w:sz w:val="20"/>
+          <w:szCs w:val="20"/>
+        </w:rPr>
+      </w:pPr>
+      <w:r>
+        <w:rPr>
+          <w:rFonts w:ascii="Arial" w:eastAsia="Times New Roman" w:hAnsi="Arial" w:cs="Arial"/>
+          <w:color w:val="222222"/>
+          <w:sz w:val="20"/>
+          <w:szCs w:val="20"/>
+        </w:rPr>
+        <w:t>[</w:t>
+      </w:r>
+      <w:proofErr w:type="spellStart"/>
+      <w:r>
+        <w:rPr>
+          <w:rFonts w:ascii="Arial" w:eastAsia="Times New Roman" w:hAnsi="Arial" w:cs="Arial"/>
+          <w:color w:val="222222"/>
+          <w:sz w:val="20"/>
+          <w:szCs w:val="20"/>
+        </w:rPr>
+        <w:t>RealEstateAgentEmail</w:t>
+      </w:r>
+      <w:proofErr w:type="spellEnd"/>
+      <w:r>
+        <w:rPr>
+          <w:rFonts w:ascii="Arial" w:eastAsia="Times New Roman" w:hAnsi="Arial" w:cs="Arial"/>
+          <w:color w:val="222222"/>
+          <w:sz w:val="20"/>
+          <w:szCs w:val="20"/>
+        </w:rPr>
+        <w:t>] [varchar</w:t>
+      </w:r>
+      <w:proofErr w:type="gramStart"/>
+      <w:r>
+        <w:rPr>
+          <w:rFonts w:ascii="Arial" w:eastAsia="Times New Roman" w:hAnsi="Arial" w:cs="Arial"/>
+          <w:color w:val="222222"/>
+          <w:sz w:val="20"/>
+          <w:szCs w:val="20"/>
+        </w:rPr>
+        <w:t>](</w:t>
+      </w:r>
+      <w:proofErr w:type="gramEnd"/>
+      <w:r>
+        <w:rPr>
+          <w:rFonts w:ascii="Arial" w:eastAsia="Times New Roman" w:hAnsi="Arial" w:cs="Arial"/>
+          <w:color w:val="222222"/>
+          <w:sz w:val="20"/>
+          <w:szCs w:val="20"/>
+        </w:rPr>
+        <w:t>50) NULL</w:t>
+      </w:r>
+    </w:p>
+    <w:p>
+      <w:pPr>
+        <w:shd w:val="clear" w:color="auto" w:fill="FFFFFF"/>
+        <w:spacing w:after="0" w:line="240" w:lineRule="auto"/>
+        <w:rPr>
+          <w:rFonts w:ascii="Arial" w:eastAsia="Times New Roman" w:hAnsi="Arial" w:cs="Arial"/>
+          <w:color w:val="222222"/>
+          <w:sz w:val="20"/>
+          <w:szCs w:val="20"/>
+        </w:rPr>
+      </w:pPr>
+      <w:r>
+        <w:rPr>
+          <w:rFonts w:ascii="Arial" w:eastAsia="Times New Roman" w:hAnsi="Arial" w:cs="Arial"/>
+          <w:color w:val="222222"/>
+          <w:sz w:val="20"/>
+          <w:szCs w:val="20"/>
+        </w:rPr>
+        <w:t>)</w:t>
+      </w:r>
+    </w:p>
+    <w:p>
+      <w:pPr>
+        <w:rPr>
+          <w:sz w:val="24"/>
+        </w:rPr>
+      </w:pPr>
+    </w:p>
+    <w:p>
+      <w:pPr>
+        <w:rPr>
+          <w:sz w:val="24"/>
+        </w:rPr>
+      </w:pPr>
+    </w:p>
+    <w:p>
+      <w:pPr>
+        <w:rPr>
+          <w:sz w:val="24"/>
+        </w:rPr>
+      </w:pPr>
+      <w:r>
+        <w:rPr>
+          <w:b/>
+          <w:sz w:val="24"/>
+        </w:rPr>
+        <w:t xml:space="preserve">Constraints and </w:t>
+      </w:r>
+      <w:proofErr w:type="gramStart"/>
+      <w:r>
+        <w:rPr>
+          <w:b/>
+          <w:sz w:val="24"/>
+        </w:rPr>
+        <w:t>Relationships:-</w:t>
+      </w:r>
+      <w:proofErr w:type="gramEnd"/>
+      <w:r>
+        <w:rPr>
+          <w:b/>
+          <w:sz w:val="24"/>
+        </w:rPr>
+        <w:t xml:space="preserve"> </w:t>
+      </w:r>
+      <w:r>
+        <w:rPr>
+          <w:sz w:val="24"/>
+        </w:rPr>
+        <w:t xml:space="preserve"> After Creating the above tables, </w:t>
+      </w:r>
+      <w:proofErr w:type="spellStart"/>
+      <w:r>
+        <w:rPr>
+          <w:sz w:val="24"/>
+        </w:rPr>
+        <w:t>i.e</w:t>
+      </w:r>
+      <w:proofErr w:type="spellEnd"/>
+      <w:r>
+        <w:rPr>
+          <w:sz w:val="24"/>
+        </w:rPr>
+        <w:t xml:space="preserve"> Executing the above script add the following relations to your Database.</w:t>
+      </w:r>
+    </w:p>
+    <w:p>
+      <w:pPr>
+        <w:rPr>
+          <w:sz w:val="24"/>
+        </w:rPr>
+      </w:pPr>
+    </w:p>
+    <w:p>
+      <w:pPr>
+        <w:shd w:val="clear" w:color="auto" w:fill="FFFFFF"/>
+        <w:spacing w:after="0" w:line="240" w:lineRule="auto"/>
+        <w:rPr>
+          <w:rFonts w:ascii="Arial" w:eastAsia="Times New Roman" w:hAnsi="Arial" w:cs="Arial"/>
+          <w:color w:val="222222"/>
+          <w:sz w:val="20"/>
+          <w:szCs w:val="20"/>
+        </w:rPr>
+      </w:pPr>
+      <w:r>
+        <w:rPr>
+          <w:rFonts w:ascii="Arial" w:eastAsia="Times New Roman" w:hAnsi="Arial" w:cs="Arial"/>
+          <w:color w:val="222222"/>
+          <w:sz w:val="20"/>
+          <w:szCs w:val="20"/>
+        </w:rPr>
+        <w:t>Borrower: Primary key on SSN</w:t>
+      </w:r>
+    </w:p>
+    <w:p>
+      <w:pPr>
+        <w:shd w:val="clear" w:color="auto" w:fill="FFFFFF"/>
+        <w:spacing w:after="0" w:line="240" w:lineRule="auto"/>
+        <w:rPr>
+          <w:rFonts w:ascii="Arial" w:eastAsia="Times New Roman" w:hAnsi="Arial" w:cs="Arial"/>
+          <w:color w:val="222222"/>
+          <w:sz w:val="20"/>
+          <w:szCs w:val="20"/>
+        </w:rPr>
+      </w:pPr>
+    </w:p>
+    <w:p>
+      <w:pPr>
+        <w:shd w:val="clear" w:color="auto" w:fill="FFFFFF"/>
+        <w:spacing w:after="0" w:line="240" w:lineRule="auto"/>
+        <w:rPr>
+          <w:rFonts w:ascii="Arial" w:eastAsia="Times New Roman" w:hAnsi="Arial" w:cs="Arial"/>
+          <w:color w:val="222222"/>
+          <w:sz w:val="20"/>
+          <w:szCs w:val="20"/>
+        </w:rPr>
+      </w:pPr>
+      <w:r>
+        <w:rPr>
+          <w:rFonts w:ascii="Arial" w:eastAsia="Times New Roman" w:hAnsi="Arial" w:cs="Arial"/>
+          <w:color w:val="222222"/>
+          <w:sz w:val="20"/>
+          <w:szCs w:val="20"/>
+        </w:rPr>
+        <w:t>Financial: Primary Key on SSN and FK referencing Borrower table</w:t>
+      </w:r>
+    </w:p>
+    <w:p>
+      <w:pPr>
+        <w:shd w:val="clear" w:color="auto" w:fill="FFFFFF"/>
+        <w:spacing w:after="0" w:line="240" w:lineRule="auto"/>
+        <w:rPr>
+          <w:rFonts w:ascii="Arial" w:eastAsia="Times New Roman" w:hAnsi="Arial" w:cs="Arial"/>
+          <w:color w:val="222222"/>
+          <w:sz w:val="20"/>
+          <w:szCs w:val="20"/>
+        </w:rPr>
+      </w:pPr>
+    </w:p>
+    <w:p>
+      <w:pPr>
+        <w:shd w:val="clear" w:color="auto" w:fill="FFFFFF"/>
+        <w:spacing w:after="0" w:line="240" w:lineRule="auto"/>
+        <w:rPr>
+          <w:rFonts w:ascii="Arial" w:eastAsia="Times New Roman" w:hAnsi="Arial" w:cs="Arial"/>
+          <w:color w:val="222222"/>
+          <w:sz w:val="20"/>
+          <w:szCs w:val="20"/>
+        </w:rPr>
+      </w:pPr>
+      <w:r>
+        <w:rPr>
+          <w:rFonts w:ascii="Arial" w:eastAsia="Times New Roman" w:hAnsi="Arial" w:cs="Arial"/>
+          <w:color w:val="222222"/>
+          <w:sz w:val="20"/>
+          <w:szCs w:val="20"/>
+        </w:rPr>
+        <w:t xml:space="preserve">Loan: </w:t>
+      </w:r>
+    </w:p>
+    <w:p>
+      <w:pPr>
+        <w:shd w:val="clear" w:color="auto" w:fill="FFFFFF"/>
+        <w:spacing w:after="0" w:line="240" w:lineRule="auto"/>
+        <w:rPr>
+          <w:rFonts w:ascii="Arial" w:eastAsia="Times New Roman" w:hAnsi="Arial" w:cs="Arial"/>
+          <w:color w:val="222222"/>
+          <w:sz w:val="20"/>
+          <w:szCs w:val="20"/>
+        </w:rPr>
+      </w:pPr>
+    </w:p>
+    <w:p>
+      <w:pPr>
+        <w:shd w:val="clear" w:color="auto" w:fill="FFFFFF"/>
+        <w:spacing w:after="0" w:line="240" w:lineRule="auto"/>
+        <w:rPr>
+          <w:rFonts w:ascii="Arial" w:eastAsia="Times New Roman" w:hAnsi="Arial" w:cs="Arial"/>
+          <w:color w:val="222222"/>
+          <w:sz w:val="20"/>
+          <w:szCs w:val="20"/>
+        </w:rPr>
+      </w:pPr>
+      <w:r>
+        <w:rPr>
+          <w:rFonts w:ascii="Arial" w:eastAsia="Times New Roman" w:hAnsi="Arial" w:cs="Arial"/>
+          <w:color w:val="222222"/>
+          <w:sz w:val="20"/>
+          <w:szCs w:val="20"/>
+        </w:rPr>
+        <w:t xml:space="preserve">PK on </w:t>
+      </w:r>
+      <w:proofErr w:type="spellStart"/>
+      <w:r>
+        <w:rPr>
+          <w:rFonts w:ascii="Arial" w:eastAsia="Times New Roman" w:hAnsi="Arial" w:cs="Arial"/>
+          <w:color w:val="222222"/>
+          <w:sz w:val="20"/>
+          <w:szCs w:val="20"/>
+        </w:rPr>
+        <w:t>Loan_ID</w:t>
+      </w:r>
+      <w:proofErr w:type="spellEnd"/>
+      <w:r>
+        <w:rPr>
+          <w:rFonts w:ascii="Arial" w:eastAsia="Times New Roman" w:hAnsi="Arial" w:cs="Arial"/>
+          <w:color w:val="222222"/>
+          <w:sz w:val="20"/>
+          <w:szCs w:val="20"/>
+        </w:rPr>
+        <w:t xml:space="preserve">, </w:t>
+      </w:r>
+    </w:p>
+    <w:p>
+      <w:pPr>
+        <w:shd w:val="clear" w:color="auto" w:fill="FFFFFF"/>
+        <w:spacing w:after="0" w:line="240" w:lineRule="auto"/>
+        <w:rPr>
+          <w:rFonts w:ascii="Arial" w:eastAsia="Times New Roman" w:hAnsi="Arial" w:cs="Arial"/>
+          <w:color w:val="222222"/>
+          <w:sz w:val="20"/>
+          <w:szCs w:val="20"/>
+        </w:rPr>
+      </w:pPr>
       <w:bookmarkStart w:id="0" w:name="_GoBack"/>
       <w:bookmarkEnd w:id="0"/>
     </w:p>
@@ -1826,1154 +3039,51 @@
           <w:sz w:val="20"/>
           <w:szCs w:val="20"/>
         </w:rPr>
-        <w:t>[Purpose of Loan] [varchar</w:t>
-      </w:r>
-      <w:proofErr w:type="gramStart"/>
-      <w:r>
-        <w:rPr>
-          <w:rFonts w:ascii="Arial" w:eastAsia="Times New Roman" w:hAnsi="Arial" w:cs="Arial"/>
-          <w:color w:val="222222"/>
-          <w:sz w:val="20"/>
-          <w:szCs w:val="20"/>
-        </w:rPr>
-        <w:t>](</w:t>
-      </w:r>
-      <w:proofErr w:type="gramEnd"/>
-      <w:r>
-        <w:rPr>
-          <w:rFonts w:ascii="Arial" w:eastAsia="Times New Roman" w:hAnsi="Arial" w:cs="Arial"/>
-          <w:color w:val="222222"/>
-          <w:sz w:val="20"/>
-          <w:szCs w:val="20"/>
-        </w:rPr>
-        <w:t>50) NULL,</w:t>
-      </w:r>
-    </w:p>
-    <w:p>
-      <w:pPr>
-        <w:shd w:val="clear" w:color="auto" w:fill="FFFFFF"/>
-        <w:spacing w:after="0" w:line="240" w:lineRule="auto"/>
-        <w:rPr>
-          <w:rFonts w:ascii="Arial" w:eastAsia="Times New Roman" w:hAnsi="Arial" w:cs="Arial"/>
-          <w:color w:val="222222"/>
-          <w:sz w:val="20"/>
-          <w:szCs w:val="20"/>
-        </w:rPr>
-      </w:pPr>
-      <w:r>
-        <w:rPr>
-          <w:rFonts w:ascii="Arial" w:eastAsia="Times New Roman" w:hAnsi="Arial" w:cs="Arial"/>
-          <w:color w:val="222222"/>
-          <w:sz w:val="20"/>
-          <w:szCs w:val="20"/>
-        </w:rPr>
-        <w:t>[</w:t>
-      </w:r>
-      <w:proofErr w:type="spellStart"/>
-      <w:r>
-        <w:rPr>
-          <w:rFonts w:ascii="Arial" w:eastAsia="Times New Roman" w:hAnsi="Arial" w:cs="Arial"/>
-          <w:color w:val="222222"/>
-          <w:sz w:val="20"/>
-          <w:szCs w:val="20"/>
-        </w:rPr>
-        <w:t>LoanAmount</w:t>
-      </w:r>
-      <w:proofErr w:type="spellEnd"/>
-      <w:r>
-        <w:rPr>
-          <w:rFonts w:ascii="Arial" w:eastAsia="Times New Roman" w:hAnsi="Arial" w:cs="Arial"/>
-          <w:color w:val="222222"/>
-          <w:sz w:val="20"/>
-          <w:szCs w:val="20"/>
-        </w:rPr>
-        <w:t>] [</w:t>
-      </w:r>
-      <w:proofErr w:type="spellStart"/>
-      <w:r>
-        <w:rPr>
-          <w:rFonts w:ascii="Arial" w:eastAsia="Times New Roman" w:hAnsi="Arial" w:cs="Arial"/>
-          <w:color w:val="222222"/>
-          <w:sz w:val="20"/>
-          <w:szCs w:val="20"/>
-        </w:rPr>
-        <w:t>int</w:t>
-      </w:r>
-      <w:proofErr w:type="spellEnd"/>
-      <w:r>
-        <w:rPr>
-          <w:rFonts w:ascii="Arial" w:eastAsia="Times New Roman" w:hAnsi="Arial" w:cs="Arial"/>
-          <w:color w:val="222222"/>
-          <w:sz w:val="20"/>
-          <w:szCs w:val="20"/>
-        </w:rPr>
-        <w:t>] NULL,</w:t>
-      </w:r>
-    </w:p>
-    <w:p>
-      <w:pPr>
-        <w:shd w:val="clear" w:color="auto" w:fill="FFFFFF"/>
-        <w:spacing w:after="0" w:line="240" w:lineRule="auto"/>
-        <w:rPr>
-          <w:rFonts w:ascii="Arial" w:eastAsia="Times New Roman" w:hAnsi="Arial" w:cs="Arial"/>
-          <w:color w:val="222222"/>
-          <w:sz w:val="20"/>
-          <w:szCs w:val="20"/>
-        </w:rPr>
-      </w:pPr>
-      <w:r>
-        <w:rPr>
-          <w:rFonts w:ascii="Arial" w:eastAsia="Times New Roman" w:hAnsi="Arial" w:cs="Arial"/>
-          <w:color w:val="222222"/>
-          <w:sz w:val="20"/>
-          <w:szCs w:val="20"/>
-        </w:rPr>
-        <w:t>[Purchase Price] [</w:t>
-      </w:r>
-      <w:proofErr w:type="spellStart"/>
-      <w:r>
-        <w:rPr>
-          <w:rFonts w:ascii="Arial" w:eastAsia="Times New Roman" w:hAnsi="Arial" w:cs="Arial"/>
-          <w:color w:val="222222"/>
-          <w:sz w:val="20"/>
-          <w:szCs w:val="20"/>
-        </w:rPr>
-        <w:t>int</w:t>
-      </w:r>
-      <w:proofErr w:type="spellEnd"/>
-      <w:r>
-        <w:rPr>
-          <w:rFonts w:ascii="Arial" w:eastAsia="Times New Roman" w:hAnsi="Arial" w:cs="Arial"/>
-          <w:color w:val="222222"/>
-          <w:sz w:val="20"/>
-          <w:szCs w:val="20"/>
-        </w:rPr>
-        <w:t>] NULL,</w:t>
-      </w:r>
-    </w:p>
-    <w:p>
-      <w:pPr>
-        <w:shd w:val="clear" w:color="auto" w:fill="FFFFFF"/>
-        <w:spacing w:after="0" w:line="240" w:lineRule="auto"/>
-        <w:rPr>
-          <w:rFonts w:ascii="Arial" w:eastAsia="Times New Roman" w:hAnsi="Arial" w:cs="Arial"/>
-          <w:color w:val="222222"/>
-          <w:sz w:val="20"/>
-          <w:szCs w:val="20"/>
-        </w:rPr>
-      </w:pPr>
-      <w:r>
-        <w:rPr>
-          <w:rFonts w:ascii="Arial" w:eastAsia="Times New Roman" w:hAnsi="Arial" w:cs="Arial"/>
-          <w:color w:val="222222"/>
-          <w:sz w:val="20"/>
-          <w:szCs w:val="20"/>
-        </w:rPr>
-        <w:t>[</w:t>
-      </w:r>
-      <w:proofErr w:type="spellStart"/>
-      <w:r>
-        <w:rPr>
-          <w:rFonts w:ascii="Arial" w:eastAsia="Times New Roman" w:hAnsi="Arial" w:cs="Arial"/>
-          <w:color w:val="222222"/>
-          <w:sz w:val="20"/>
-          <w:szCs w:val="20"/>
-        </w:rPr>
-        <w:t>CreditCardAuthorization</w:t>
-      </w:r>
-      <w:proofErr w:type="spellEnd"/>
-      <w:r>
-        <w:rPr>
-          <w:rFonts w:ascii="Arial" w:eastAsia="Times New Roman" w:hAnsi="Arial" w:cs="Arial"/>
-          <w:color w:val="222222"/>
-          <w:sz w:val="20"/>
-          <w:szCs w:val="20"/>
-        </w:rPr>
-        <w:t>] [varchar</w:t>
-      </w:r>
-      <w:proofErr w:type="gramStart"/>
-      <w:r>
-        <w:rPr>
-          <w:rFonts w:ascii="Arial" w:eastAsia="Times New Roman" w:hAnsi="Arial" w:cs="Arial"/>
-          <w:color w:val="222222"/>
-          <w:sz w:val="20"/>
-          <w:szCs w:val="20"/>
-        </w:rPr>
-        <w:t>](</w:t>
-      </w:r>
-      <w:proofErr w:type="gramEnd"/>
-      <w:r>
-        <w:rPr>
-          <w:rFonts w:ascii="Arial" w:eastAsia="Times New Roman" w:hAnsi="Arial" w:cs="Arial"/>
-          <w:color w:val="222222"/>
-          <w:sz w:val="20"/>
-          <w:szCs w:val="20"/>
-        </w:rPr>
-        <w:t>50) NULL,</w:t>
-      </w:r>
-    </w:p>
-    <w:p>
-      <w:pPr>
-        <w:shd w:val="clear" w:color="auto" w:fill="FFFFFF"/>
-        <w:spacing w:after="0" w:line="240" w:lineRule="auto"/>
-        <w:rPr>
-          <w:rFonts w:ascii="Arial" w:eastAsia="Times New Roman" w:hAnsi="Arial" w:cs="Arial"/>
-          <w:color w:val="222222"/>
-          <w:sz w:val="20"/>
-          <w:szCs w:val="20"/>
-        </w:rPr>
-      </w:pPr>
-      <w:r>
-        <w:rPr>
-          <w:rFonts w:ascii="Arial" w:eastAsia="Times New Roman" w:hAnsi="Arial" w:cs="Arial"/>
-          <w:color w:val="222222"/>
-          <w:sz w:val="20"/>
-          <w:szCs w:val="20"/>
-        </w:rPr>
-        <w:t>[Number of Units] [</w:t>
-      </w:r>
-      <w:proofErr w:type="spellStart"/>
-      <w:r>
-        <w:rPr>
-          <w:rFonts w:ascii="Arial" w:eastAsia="Times New Roman" w:hAnsi="Arial" w:cs="Arial"/>
-          <w:color w:val="222222"/>
-          <w:sz w:val="20"/>
-          <w:szCs w:val="20"/>
-        </w:rPr>
-        <w:t>int</w:t>
-      </w:r>
-      <w:proofErr w:type="spellEnd"/>
-      <w:r>
-        <w:rPr>
-          <w:rFonts w:ascii="Arial" w:eastAsia="Times New Roman" w:hAnsi="Arial" w:cs="Arial"/>
-          <w:color w:val="222222"/>
-          <w:sz w:val="20"/>
-          <w:szCs w:val="20"/>
-        </w:rPr>
-        <w:t>] NULL,</w:t>
-      </w:r>
-    </w:p>
-    <w:p>
-      <w:pPr>
-        <w:shd w:val="clear" w:color="auto" w:fill="FFFFFF"/>
-        <w:spacing w:after="0" w:line="240" w:lineRule="auto"/>
-        <w:rPr>
-          <w:rFonts w:ascii="Arial" w:eastAsia="Times New Roman" w:hAnsi="Arial" w:cs="Arial"/>
-          <w:color w:val="222222"/>
-          <w:sz w:val="20"/>
-          <w:szCs w:val="20"/>
-        </w:rPr>
-      </w:pPr>
-      <w:r>
-        <w:rPr>
-          <w:rFonts w:ascii="Arial" w:eastAsia="Times New Roman" w:hAnsi="Arial" w:cs="Arial"/>
-          <w:color w:val="222222"/>
-          <w:sz w:val="20"/>
-          <w:szCs w:val="20"/>
-        </w:rPr>
-        <w:t>[</w:t>
-      </w:r>
-      <w:proofErr w:type="spellStart"/>
-      <w:r>
-        <w:rPr>
-          <w:rFonts w:ascii="Arial" w:eastAsia="Times New Roman" w:hAnsi="Arial" w:cs="Arial"/>
-          <w:color w:val="222222"/>
-          <w:sz w:val="20"/>
-          <w:szCs w:val="20"/>
-        </w:rPr>
-        <w:t>Refferal</w:t>
-      </w:r>
-      <w:proofErr w:type="spellEnd"/>
-      <w:r>
-        <w:rPr>
-          <w:rFonts w:ascii="Arial" w:eastAsia="Times New Roman" w:hAnsi="Arial" w:cs="Arial"/>
-          <w:color w:val="222222"/>
-          <w:sz w:val="20"/>
-          <w:szCs w:val="20"/>
-        </w:rPr>
-        <w:t>] [varchar</w:t>
-      </w:r>
-      <w:proofErr w:type="gramStart"/>
-      <w:r>
-        <w:rPr>
-          <w:rFonts w:ascii="Arial" w:eastAsia="Times New Roman" w:hAnsi="Arial" w:cs="Arial"/>
-          <w:color w:val="222222"/>
-          <w:sz w:val="20"/>
-          <w:szCs w:val="20"/>
-        </w:rPr>
-        <w:t>](</w:t>
-      </w:r>
-      <w:proofErr w:type="gramEnd"/>
-      <w:r>
-        <w:rPr>
-          <w:rFonts w:ascii="Arial" w:eastAsia="Times New Roman" w:hAnsi="Arial" w:cs="Arial"/>
-          <w:color w:val="222222"/>
-          <w:sz w:val="20"/>
-          <w:szCs w:val="20"/>
-        </w:rPr>
-        <w:t>50) NULL,</w:t>
-      </w:r>
-    </w:p>
-    <w:p>
-      <w:pPr>
-        <w:shd w:val="clear" w:color="auto" w:fill="FFFFFF"/>
-        <w:spacing w:after="0" w:line="240" w:lineRule="auto"/>
-        <w:rPr>
-          <w:rFonts w:ascii="Arial" w:eastAsia="Times New Roman" w:hAnsi="Arial" w:cs="Arial"/>
-          <w:color w:val="222222"/>
-          <w:sz w:val="20"/>
-          <w:szCs w:val="20"/>
-        </w:rPr>
-      </w:pPr>
-      <w:r>
-        <w:rPr>
-          <w:rFonts w:ascii="Arial" w:eastAsia="Times New Roman" w:hAnsi="Arial" w:cs="Arial"/>
-          <w:color w:val="222222"/>
-          <w:sz w:val="20"/>
-          <w:szCs w:val="20"/>
-        </w:rPr>
-        <w:t>[Co-Borrower SSN] [</w:t>
-      </w:r>
-      <w:proofErr w:type="spellStart"/>
-      <w:r>
-        <w:rPr>
-          <w:rFonts w:ascii="Arial" w:eastAsia="Times New Roman" w:hAnsi="Arial" w:cs="Arial"/>
-          <w:color w:val="222222"/>
-          <w:sz w:val="20"/>
-          <w:szCs w:val="20"/>
-        </w:rPr>
-        <w:t>int</w:t>
-      </w:r>
-      <w:proofErr w:type="spellEnd"/>
-      <w:r>
-        <w:rPr>
-          <w:rFonts w:ascii="Arial" w:eastAsia="Times New Roman" w:hAnsi="Arial" w:cs="Arial"/>
-          <w:color w:val="222222"/>
-          <w:sz w:val="20"/>
-          <w:szCs w:val="20"/>
-        </w:rPr>
-        <w:t>] NOT NULL</w:t>
-      </w:r>
-      <w:r>
-        <w:rPr>
-          <w:rFonts w:ascii="Arial" w:eastAsia="Times New Roman" w:hAnsi="Arial" w:cs="Arial"/>
-          <w:color w:val="222222"/>
-          <w:sz w:val="20"/>
-          <w:szCs w:val="20"/>
-        </w:rPr>
-        <w:t>,</w:t>
-      </w:r>
-    </w:p>
-    <w:p>
-      <w:pPr>
-        <w:shd w:val="clear" w:color="auto" w:fill="FFFFFF"/>
-        <w:spacing w:after="0" w:line="240" w:lineRule="auto"/>
-        <w:rPr>
-          <w:rFonts w:ascii="Arial" w:eastAsia="Times New Roman" w:hAnsi="Arial" w:cs="Arial"/>
-          <w:color w:val="222222"/>
-          <w:sz w:val="20"/>
-          <w:szCs w:val="20"/>
-        </w:rPr>
-      </w:pPr>
-      <w:r>
-        <w:rPr>
-          <w:rFonts w:ascii="Arial" w:eastAsia="Times New Roman" w:hAnsi="Arial" w:cs="Arial"/>
-          <w:color w:val="222222"/>
-          <w:sz w:val="20"/>
-          <w:szCs w:val="20"/>
-        </w:rPr>
-        <w:t>[Loan Date] [date] not null</w:t>
-      </w:r>
-    </w:p>
-    <w:p>
-      <w:pPr>
-        <w:shd w:val="clear" w:color="auto" w:fill="FFFFFF"/>
-        <w:spacing w:after="0" w:line="240" w:lineRule="auto"/>
-        <w:rPr>
-          <w:rFonts w:ascii="Arial" w:eastAsia="Times New Roman" w:hAnsi="Arial" w:cs="Arial"/>
-          <w:color w:val="222222"/>
-          <w:sz w:val="20"/>
-          <w:szCs w:val="20"/>
-        </w:rPr>
-      </w:pPr>
-      <w:r>
-        <w:rPr>
-          <w:rFonts w:ascii="Arial" w:eastAsia="Times New Roman" w:hAnsi="Arial" w:cs="Arial"/>
-          <w:color w:val="222222"/>
-          <w:sz w:val="20"/>
-          <w:szCs w:val="20"/>
-        </w:rPr>
-        <w:t>)</w:t>
-      </w:r>
-    </w:p>
-    <w:p>
-      <w:pPr>
-        <w:shd w:val="clear" w:color="auto" w:fill="FFFFFF"/>
-        <w:spacing w:after="0" w:line="240" w:lineRule="auto"/>
-        <w:rPr>
-          <w:rFonts w:ascii="Arial" w:eastAsia="Times New Roman" w:hAnsi="Arial" w:cs="Arial"/>
-          <w:color w:val="222222"/>
-          <w:sz w:val="20"/>
-          <w:szCs w:val="20"/>
-        </w:rPr>
-      </w:pPr>
-    </w:p>
-    <w:p>
-      <w:pPr>
-        <w:shd w:val="clear" w:color="auto" w:fill="FFFFFF"/>
-        <w:spacing w:after="0" w:line="240" w:lineRule="auto"/>
-        <w:rPr>
-          <w:rFonts w:ascii="Arial" w:eastAsia="Times New Roman" w:hAnsi="Arial" w:cs="Arial"/>
-          <w:color w:val="222222"/>
-          <w:sz w:val="20"/>
-          <w:szCs w:val="20"/>
-        </w:rPr>
-      </w:pPr>
-    </w:p>
-    <w:p>
-      <w:pPr>
-        <w:shd w:val="clear" w:color="auto" w:fill="FFFFFF"/>
-        <w:spacing w:after="0" w:line="240" w:lineRule="auto"/>
-        <w:rPr>
-          <w:rFonts w:ascii="Arial" w:eastAsia="Times New Roman" w:hAnsi="Arial" w:cs="Arial"/>
-          <w:b/>
-          <w:color w:val="222222"/>
-          <w:sz w:val="20"/>
-          <w:szCs w:val="20"/>
-        </w:rPr>
-      </w:pPr>
-      <w:r>
-        <w:rPr>
-          <w:rFonts w:ascii="Arial" w:eastAsia="Times New Roman" w:hAnsi="Arial" w:cs="Arial"/>
-          <w:b/>
-          <w:color w:val="222222"/>
-          <w:sz w:val="20"/>
-          <w:szCs w:val="20"/>
-        </w:rPr>
-        <w:t>Property:</w:t>
-      </w:r>
-    </w:p>
-    <w:p>
-      <w:pPr>
-        <w:shd w:val="clear" w:color="auto" w:fill="FFFFFF"/>
-        <w:spacing w:after="0" w:line="240" w:lineRule="auto"/>
-        <w:rPr>
-          <w:rFonts w:ascii="Arial" w:eastAsia="Times New Roman" w:hAnsi="Arial" w:cs="Arial"/>
-          <w:color w:val="222222"/>
-          <w:sz w:val="20"/>
-          <w:szCs w:val="20"/>
-        </w:rPr>
-      </w:pPr>
-    </w:p>
-    <w:p>
-      <w:pPr>
-        <w:shd w:val="clear" w:color="auto" w:fill="FFFFFF"/>
-        <w:spacing w:after="0" w:line="240" w:lineRule="auto"/>
-        <w:rPr>
-          <w:rFonts w:ascii="Arial" w:eastAsia="Times New Roman" w:hAnsi="Arial" w:cs="Arial"/>
-          <w:color w:val="222222"/>
-          <w:sz w:val="20"/>
-          <w:szCs w:val="20"/>
-        </w:rPr>
-      </w:pPr>
-      <w:r>
-        <w:rPr>
-          <w:rFonts w:ascii="Arial" w:eastAsia="Times New Roman" w:hAnsi="Arial" w:cs="Arial"/>
-          <w:color w:val="222222"/>
-          <w:sz w:val="20"/>
-          <w:szCs w:val="20"/>
-        </w:rPr>
-        <w:t>CREATE TABLE [</w:t>
-      </w:r>
-      <w:proofErr w:type="spellStart"/>
-      <w:r>
-        <w:rPr>
-          <w:rFonts w:ascii="Arial" w:eastAsia="Times New Roman" w:hAnsi="Arial" w:cs="Arial"/>
-          <w:color w:val="222222"/>
-          <w:sz w:val="20"/>
-          <w:szCs w:val="20"/>
-        </w:rPr>
-        <w:t>dbo</w:t>
-      </w:r>
-      <w:proofErr w:type="spellEnd"/>
-      <w:proofErr w:type="gramStart"/>
-      <w:r>
-        <w:rPr>
-          <w:rFonts w:ascii="Arial" w:eastAsia="Times New Roman" w:hAnsi="Arial" w:cs="Arial"/>
-          <w:color w:val="222222"/>
-          <w:sz w:val="20"/>
-          <w:szCs w:val="20"/>
-        </w:rPr>
-        <w:t>].[</w:t>
-      </w:r>
-      <w:proofErr w:type="spellStart"/>
-      <w:proofErr w:type="gramEnd"/>
-      <w:r>
-        <w:rPr>
-          <w:rFonts w:ascii="Arial" w:eastAsia="Times New Roman" w:hAnsi="Arial" w:cs="Arial"/>
-          <w:color w:val="222222"/>
-          <w:sz w:val="20"/>
-          <w:szCs w:val="20"/>
-        </w:rPr>
-        <w:t>Property_details</w:t>
-      </w:r>
-      <w:proofErr w:type="spellEnd"/>
-      <w:r>
-        <w:rPr>
-          <w:rFonts w:ascii="Arial" w:eastAsia="Times New Roman" w:hAnsi="Arial" w:cs="Arial"/>
-          <w:color w:val="222222"/>
-          <w:sz w:val="20"/>
-          <w:szCs w:val="20"/>
-        </w:rPr>
-        <w:t>](</w:t>
-      </w:r>
-    </w:p>
-    <w:p>
-      <w:pPr>
-        <w:shd w:val="clear" w:color="auto" w:fill="FFFFFF"/>
-        <w:spacing w:after="0" w:line="240" w:lineRule="auto"/>
-        <w:rPr>
-          <w:rFonts w:ascii="Arial" w:eastAsia="Times New Roman" w:hAnsi="Arial" w:cs="Arial"/>
-          <w:color w:val="222222"/>
-          <w:sz w:val="20"/>
-          <w:szCs w:val="20"/>
-        </w:rPr>
-      </w:pPr>
-      <w:r>
-        <w:rPr>
-          <w:rFonts w:ascii="Arial" w:eastAsia="Times New Roman" w:hAnsi="Arial" w:cs="Arial"/>
-          <w:color w:val="222222"/>
-          <w:sz w:val="20"/>
-          <w:szCs w:val="20"/>
-        </w:rPr>
-        <w:t>[</w:t>
-      </w:r>
-      <w:proofErr w:type="spellStart"/>
-      <w:r>
-        <w:rPr>
-          <w:rFonts w:ascii="Arial" w:eastAsia="Times New Roman" w:hAnsi="Arial" w:cs="Arial"/>
-          <w:color w:val="222222"/>
-          <w:sz w:val="20"/>
-          <w:szCs w:val="20"/>
-        </w:rPr>
-        <w:t>Property_ID</w:t>
-      </w:r>
-      <w:proofErr w:type="spellEnd"/>
-      <w:r>
-        <w:rPr>
-          <w:rFonts w:ascii="Arial" w:eastAsia="Times New Roman" w:hAnsi="Arial" w:cs="Arial"/>
-          <w:color w:val="222222"/>
-          <w:sz w:val="20"/>
-          <w:szCs w:val="20"/>
-        </w:rPr>
-        <w:t>] [</w:t>
-      </w:r>
-      <w:proofErr w:type="spellStart"/>
-      <w:r>
-        <w:rPr>
-          <w:rFonts w:ascii="Arial" w:eastAsia="Times New Roman" w:hAnsi="Arial" w:cs="Arial"/>
-          <w:color w:val="222222"/>
-          <w:sz w:val="20"/>
-          <w:szCs w:val="20"/>
-        </w:rPr>
-        <w:t>int</w:t>
-      </w:r>
-      <w:proofErr w:type="spellEnd"/>
-      <w:r>
-        <w:rPr>
-          <w:rFonts w:ascii="Arial" w:eastAsia="Times New Roman" w:hAnsi="Arial" w:cs="Arial"/>
-          <w:color w:val="222222"/>
-          <w:sz w:val="20"/>
-          <w:szCs w:val="20"/>
-        </w:rPr>
-        <w:t>] NOT NULL,</w:t>
-      </w:r>
-    </w:p>
-    <w:p>
-      <w:pPr>
-        <w:shd w:val="clear" w:color="auto" w:fill="FFFFFF"/>
-        <w:spacing w:after="0" w:line="240" w:lineRule="auto"/>
-        <w:rPr>
-          <w:rFonts w:ascii="Arial" w:eastAsia="Times New Roman" w:hAnsi="Arial" w:cs="Arial"/>
-          <w:color w:val="222222"/>
-          <w:sz w:val="20"/>
-          <w:szCs w:val="20"/>
-        </w:rPr>
-      </w:pPr>
-      <w:r>
-        <w:rPr>
-          <w:rFonts w:ascii="Arial" w:eastAsia="Times New Roman" w:hAnsi="Arial" w:cs="Arial"/>
-          <w:color w:val="222222"/>
-          <w:sz w:val="20"/>
-          <w:szCs w:val="20"/>
-        </w:rPr>
-        <w:t>[SSN] [</w:t>
-      </w:r>
-      <w:proofErr w:type="spellStart"/>
-      <w:r>
-        <w:rPr>
-          <w:rFonts w:ascii="Arial" w:eastAsia="Times New Roman" w:hAnsi="Arial" w:cs="Arial"/>
-          <w:color w:val="222222"/>
-          <w:sz w:val="20"/>
-          <w:szCs w:val="20"/>
-        </w:rPr>
-        <w:t>int</w:t>
-      </w:r>
-      <w:proofErr w:type="spellEnd"/>
-      <w:r>
-        <w:rPr>
-          <w:rFonts w:ascii="Arial" w:eastAsia="Times New Roman" w:hAnsi="Arial" w:cs="Arial"/>
-          <w:color w:val="222222"/>
-          <w:sz w:val="20"/>
-          <w:szCs w:val="20"/>
-        </w:rPr>
-        <w:t>] NOT NULL,</w:t>
-      </w:r>
-    </w:p>
-    <w:p>
-      <w:pPr>
-        <w:shd w:val="clear" w:color="auto" w:fill="FFFFFF"/>
-        <w:spacing w:after="0" w:line="240" w:lineRule="auto"/>
-        <w:rPr>
-          <w:rFonts w:ascii="Arial" w:eastAsia="Times New Roman" w:hAnsi="Arial" w:cs="Arial"/>
-          <w:color w:val="222222"/>
-          <w:sz w:val="20"/>
-          <w:szCs w:val="20"/>
-        </w:rPr>
-      </w:pPr>
-      <w:r>
-        <w:rPr>
-          <w:rFonts w:ascii="Arial" w:eastAsia="Times New Roman" w:hAnsi="Arial" w:cs="Arial"/>
-          <w:color w:val="222222"/>
-          <w:sz w:val="20"/>
-          <w:szCs w:val="20"/>
-        </w:rPr>
-        <w:t>[Property Usage] [varchar</w:t>
-      </w:r>
-      <w:proofErr w:type="gramStart"/>
-      <w:r>
-        <w:rPr>
-          <w:rFonts w:ascii="Arial" w:eastAsia="Times New Roman" w:hAnsi="Arial" w:cs="Arial"/>
-          <w:color w:val="222222"/>
-          <w:sz w:val="20"/>
-          <w:szCs w:val="20"/>
-        </w:rPr>
-        <w:t>](</w:t>
-      </w:r>
-      <w:proofErr w:type="gramEnd"/>
-      <w:r>
-        <w:rPr>
-          <w:rFonts w:ascii="Arial" w:eastAsia="Times New Roman" w:hAnsi="Arial" w:cs="Arial"/>
-          <w:color w:val="222222"/>
-          <w:sz w:val="20"/>
-          <w:szCs w:val="20"/>
-        </w:rPr>
-        <w:t>50) NULL,</w:t>
-      </w:r>
-    </w:p>
-    <w:p>
-      <w:pPr>
-        <w:shd w:val="clear" w:color="auto" w:fill="FFFFFF"/>
-        <w:spacing w:after="0" w:line="240" w:lineRule="auto"/>
-        <w:rPr>
-          <w:rFonts w:ascii="Arial" w:eastAsia="Times New Roman" w:hAnsi="Arial" w:cs="Arial"/>
-          <w:color w:val="222222"/>
-          <w:sz w:val="20"/>
-          <w:szCs w:val="20"/>
-        </w:rPr>
-      </w:pPr>
-      <w:r>
-        <w:rPr>
-          <w:rFonts w:ascii="Arial" w:eastAsia="Times New Roman" w:hAnsi="Arial" w:cs="Arial"/>
-          <w:color w:val="222222"/>
-          <w:sz w:val="20"/>
-          <w:szCs w:val="20"/>
-        </w:rPr>
-        <w:t>[Property City] [varchar</w:t>
-      </w:r>
-      <w:proofErr w:type="gramStart"/>
-      <w:r>
-        <w:rPr>
-          <w:rFonts w:ascii="Arial" w:eastAsia="Times New Roman" w:hAnsi="Arial" w:cs="Arial"/>
-          <w:color w:val="222222"/>
-          <w:sz w:val="20"/>
-          <w:szCs w:val="20"/>
-        </w:rPr>
-        <w:t>](</w:t>
-      </w:r>
-      <w:proofErr w:type="gramEnd"/>
-      <w:r>
-        <w:rPr>
-          <w:rFonts w:ascii="Arial" w:eastAsia="Times New Roman" w:hAnsi="Arial" w:cs="Arial"/>
-          <w:color w:val="222222"/>
-          <w:sz w:val="20"/>
-          <w:szCs w:val="20"/>
-        </w:rPr>
-        <w:t>50) NULL,</w:t>
-      </w:r>
-    </w:p>
-    <w:p>
-      <w:pPr>
-        <w:shd w:val="clear" w:color="auto" w:fill="FFFFFF"/>
-        <w:spacing w:after="0" w:line="240" w:lineRule="auto"/>
-        <w:rPr>
-          <w:rFonts w:ascii="Arial" w:eastAsia="Times New Roman" w:hAnsi="Arial" w:cs="Arial"/>
-          <w:color w:val="222222"/>
-          <w:sz w:val="20"/>
-          <w:szCs w:val="20"/>
-        </w:rPr>
-      </w:pPr>
-      <w:r>
-        <w:rPr>
-          <w:rFonts w:ascii="Arial" w:eastAsia="Times New Roman" w:hAnsi="Arial" w:cs="Arial"/>
-          <w:color w:val="222222"/>
-          <w:sz w:val="20"/>
-          <w:szCs w:val="20"/>
-        </w:rPr>
-        <w:t>[Property State] [varchar</w:t>
-      </w:r>
-      <w:proofErr w:type="gramStart"/>
-      <w:r>
-        <w:rPr>
-          <w:rFonts w:ascii="Arial" w:eastAsia="Times New Roman" w:hAnsi="Arial" w:cs="Arial"/>
-          <w:color w:val="222222"/>
-          <w:sz w:val="20"/>
-          <w:szCs w:val="20"/>
-        </w:rPr>
-        <w:t>](</w:t>
-      </w:r>
-      <w:proofErr w:type="gramEnd"/>
-      <w:r>
-        <w:rPr>
-          <w:rFonts w:ascii="Arial" w:eastAsia="Times New Roman" w:hAnsi="Arial" w:cs="Arial"/>
-          <w:color w:val="222222"/>
-          <w:sz w:val="20"/>
-          <w:szCs w:val="20"/>
-        </w:rPr>
-        <w:t>50) NULL,</w:t>
-      </w:r>
-    </w:p>
-    <w:p>
-      <w:pPr>
-        <w:shd w:val="clear" w:color="auto" w:fill="FFFFFF"/>
-        <w:spacing w:after="0" w:line="240" w:lineRule="auto"/>
-        <w:rPr>
-          <w:rFonts w:ascii="Arial" w:eastAsia="Times New Roman" w:hAnsi="Arial" w:cs="Arial"/>
-          <w:color w:val="222222"/>
-          <w:sz w:val="20"/>
-          <w:szCs w:val="20"/>
-        </w:rPr>
-      </w:pPr>
-      <w:r>
-        <w:rPr>
-          <w:rFonts w:ascii="Arial" w:eastAsia="Times New Roman" w:hAnsi="Arial" w:cs="Arial"/>
-          <w:color w:val="222222"/>
-          <w:sz w:val="20"/>
-          <w:szCs w:val="20"/>
-        </w:rPr>
-        <w:t>[Property Zip] [</w:t>
-      </w:r>
-      <w:proofErr w:type="spellStart"/>
-      <w:r>
-        <w:rPr>
-          <w:rFonts w:ascii="Arial" w:eastAsia="Times New Roman" w:hAnsi="Arial" w:cs="Arial"/>
-          <w:color w:val="222222"/>
-          <w:sz w:val="20"/>
-          <w:szCs w:val="20"/>
-        </w:rPr>
-        <w:t>int</w:t>
-      </w:r>
-      <w:proofErr w:type="spellEnd"/>
-      <w:r>
-        <w:rPr>
-          <w:rFonts w:ascii="Arial" w:eastAsia="Times New Roman" w:hAnsi="Arial" w:cs="Arial"/>
-          <w:color w:val="222222"/>
-          <w:sz w:val="20"/>
-          <w:szCs w:val="20"/>
-        </w:rPr>
-        <w:t>] NULL,</w:t>
-      </w:r>
-    </w:p>
-    <w:p>
-      <w:pPr>
-        <w:shd w:val="clear" w:color="auto" w:fill="FFFFFF"/>
-        <w:spacing w:after="0" w:line="240" w:lineRule="auto"/>
-        <w:rPr>
-          <w:rFonts w:ascii="Arial" w:eastAsia="Times New Roman" w:hAnsi="Arial" w:cs="Arial"/>
-          <w:color w:val="222222"/>
-          <w:sz w:val="20"/>
-          <w:szCs w:val="20"/>
-        </w:rPr>
-      </w:pPr>
-      <w:r>
-        <w:rPr>
-          <w:rFonts w:ascii="Arial" w:eastAsia="Times New Roman" w:hAnsi="Arial" w:cs="Arial"/>
-          <w:color w:val="222222"/>
-          <w:sz w:val="20"/>
-          <w:szCs w:val="20"/>
-        </w:rPr>
-        <w:t>[</w:t>
-      </w:r>
-      <w:proofErr w:type="spellStart"/>
-      <w:r>
-        <w:rPr>
-          <w:rFonts w:ascii="Arial" w:eastAsia="Times New Roman" w:hAnsi="Arial" w:cs="Arial"/>
-          <w:color w:val="222222"/>
-          <w:sz w:val="20"/>
-          <w:szCs w:val="20"/>
-        </w:rPr>
-        <w:t>RealEstateAgentName</w:t>
-      </w:r>
-      <w:proofErr w:type="spellEnd"/>
-      <w:r>
-        <w:rPr>
-          <w:rFonts w:ascii="Arial" w:eastAsia="Times New Roman" w:hAnsi="Arial" w:cs="Arial"/>
-          <w:color w:val="222222"/>
-          <w:sz w:val="20"/>
-          <w:szCs w:val="20"/>
-        </w:rPr>
-        <w:t>] [varchar</w:t>
-      </w:r>
-      <w:proofErr w:type="gramStart"/>
-      <w:r>
-        <w:rPr>
-          <w:rFonts w:ascii="Arial" w:eastAsia="Times New Roman" w:hAnsi="Arial" w:cs="Arial"/>
-          <w:color w:val="222222"/>
-          <w:sz w:val="20"/>
-          <w:szCs w:val="20"/>
-        </w:rPr>
-        <w:t>](</w:t>
-      </w:r>
-      <w:proofErr w:type="gramEnd"/>
-      <w:r>
-        <w:rPr>
-          <w:rFonts w:ascii="Arial" w:eastAsia="Times New Roman" w:hAnsi="Arial" w:cs="Arial"/>
-          <w:color w:val="222222"/>
-          <w:sz w:val="20"/>
-          <w:szCs w:val="20"/>
-        </w:rPr>
-        <w:t>50) NULL,</w:t>
-      </w:r>
-    </w:p>
-    <w:p>
-      <w:pPr>
-        <w:shd w:val="clear" w:color="auto" w:fill="FFFFFF"/>
-        <w:spacing w:after="0" w:line="240" w:lineRule="auto"/>
-        <w:rPr>
-          <w:rFonts w:ascii="Arial" w:eastAsia="Times New Roman" w:hAnsi="Arial" w:cs="Arial"/>
-          <w:color w:val="222222"/>
-          <w:sz w:val="20"/>
-          <w:szCs w:val="20"/>
-        </w:rPr>
-      </w:pPr>
-      <w:r>
-        <w:rPr>
-          <w:rFonts w:ascii="Arial" w:eastAsia="Times New Roman" w:hAnsi="Arial" w:cs="Arial"/>
-          <w:color w:val="222222"/>
-          <w:sz w:val="20"/>
-          <w:szCs w:val="20"/>
-        </w:rPr>
-        <w:t>[</w:t>
-      </w:r>
-      <w:proofErr w:type="spellStart"/>
-      <w:r>
-        <w:rPr>
-          <w:rFonts w:ascii="Arial" w:eastAsia="Times New Roman" w:hAnsi="Arial" w:cs="Arial"/>
-          <w:color w:val="222222"/>
-          <w:sz w:val="20"/>
-          <w:szCs w:val="20"/>
-        </w:rPr>
-        <w:t>RealEstateAgentPhone</w:t>
-      </w:r>
-      <w:proofErr w:type="spellEnd"/>
-      <w:r>
-        <w:rPr>
-          <w:rFonts w:ascii="Arial" w:eastAsia="Times New Roman" w:hAnsi="Arial" w:cs="Arial"/>
-          <w:color w:val="222222"/>
-          <w:sz w:val="20"/>
-          <w:szCs w:val="20"/>
-        </w:rPr>
-        <w:t>] [varchar</w:t>
-      </w:r>
-      <w:proofErr w:type="gramStart"/>
-      <w:r>
-        <w:rPr>
-          <w:rFonts w:ascii="Arial" w:eastAsia="Times New Roman" w:hAnsi="Arial" w:cs="Arial"/>
-          <w:color w:val="222222"/>
-          <w:sz w:val="20"/>
-          <w:szCs w:val="20"/>
-        </w:rPr>
-        <w:t>](</w:t>
-      </w:r>
-      <w:proofErr w:type="gramEnd"/>
-      <w:r>
-        <w:rPr>
-          <w:rFonts w:ascii="Arial" w:eastAsia="Times New Roman" w:hAnsi="Arial" w:cs="Arial"/>
-          <w:color w:val="222222"/>
-          <w:sz w:val="20"/>
-          <w:szCs w:val="20"/>
-        </w:rPr>
-        <w:t>50) NULL,</w:t>
-      </w:r>
-    </w:p>
-    <w:p>
-      <w:pPr>
-        <w:shd w:val="clear" w:color="auto" w:fill="FFFFFF"/>
-        <w:spacing w:after="0" w:line="240" w:lineRule="auto"/>
-        <w:rPr>
-          <w:rFonts w:ascii="Arial" w:eastAsia="Times New Roman" w:hAnsi="Arial" w:cs="Arial"/>
-          <w:color w:val="222222"/>
-          <w:sz w:val="20"/>
-          <w:szCs w:val="20"/>
-        </w:rPr>
-      </w:pPr>
-      <w:r>
-        <w:rPr>
-          <w:rFonts w:ascii="Arial" w:eastAsia="Times New Roman" w:hAnsi="Arial" w:cs="Arial"/>
-          <w:color w:val="222222"/>
-          <w:sz w:val="20"/>
-          <w:szCs w:val="20"/>
-        </w:rPr>
-        <w:t>[</w:t>
-      </w:r>
-      <w:proofErr w:type="spellStart"/>
-      <w:r>
-        <w:rPr>
-          <w:rFonts w:ascii="Arial" w:eastAsia="Times New Roman" w:hAnsi="Arial" w:cs="Arial"/>
-          <w:color w:val="222222"/>
-          <w:sz w:val="20"/>
-          <w:szCs w:val="20"/>
-        </w:rPr>
-        <w:t>RealEstateAgentEmail</w:t>
-      </w:r>
-      <w:proofErr w:type="spellEnd"/>
-      <w:r>
-        <w:rPr>
-          <w:rFonts w:ascii="Arial" w:eastAsia="Times New Roman" w:hAnsi="Arial" w:cs="Arial"/>
-          <w:color w:val="222222"/>
-          <w:sz w:val="20"/>
-          <w:szCs w:val="20"/>
-        </w:rPr>
-        <w:t>] [varchar</w:t>
-      </w:r>
-      <w:proofErr w:type="gramStart"/>
-      <w:r>
-        <w:rPr>
-          <w:rFonts w:ascii="Arial" w:eastAsia="Times New Roman" w:hAnsi="Arial" w:cs="Arial"/>
-          <w:color w:val="222222"/>
-          <w:sz w:val="20"/>
-          <w:szCs w:val="20"/>
-        </w:rPr>
-        <w:t>](</w:t>
-      </w:r>
-      <w:proofErr w:type="gramEnd"/>
-      <w:r>
-        <w:rPr>
-          <w:rFonts w:ascii="Arial" w:eastAsia="Times New Roman" w:hAnsi="Arial" w:cs="Arial"/>
-          <w:color w:val="222222"/>
-          <w:sz w:val="20"/>
-          <w:szCs w:val="20"/>
-        </w:rPr>
-        <w:t>50) NULL</w:t>
-      </w:r>
-    </w:p>
-    <w:p>
-      <w:pPr>
-        <w:shd w:val="clear" w:color="auto" w:fill="FFFFFF"/>
-        <w:spacing w:after="0" w:line="240" w:lineRule="auto"/>
-        <w:rPr>
-          <w:rFonts w:ascii="Arial" w:eastAsia="Times New Roman" w:hAnsi="Arial" w:cs="Arial"/>
-          <w:color w:val="222222"/>
-          <w:sz w:val="20"/>
-          <w:szCs w:val="20"/>
-        </w:rPr>
-      </w:pPr>
-      <w:r>
-        <w:rPr>
-          <w:rFonts w:ascii="Arial" w:eastAsia="Times New Roman" w:hAnsi="Arial" w:cs="Arial"/>
-          <w:color w:val="222222"/>
-          <w:sz w:val="20"/>
-          <w:szCs w:val="20"/>
-        </w:rPr>
-        <w:t>)</w:t>
-      </w:r>
-    </w:p>
-    <w:p>
-      <w:pPr>
-        <w:rPr>
-          <w:sz w:val="24"/>
-        </w:rPr>
-      </w:pPr>
-    </w:p>
-    <w:p>
-      <w:pPr>
-        <w:rPr>
-          <w:sz w:val="24"/>
-        </w:rPr>
-      </w:pPr>
-    </w:p>
-    <w:p>
-      <w:pPr>
-        <w:rPr>
-          <w:sz w:val="24"/>
-        </w:rPr>
-      </w:pPr>
-      <w:r>
-        <w:rPr>
-          <w:b/>
-          <w:sz w:val="24"/>
-        </w:rPr>
-        <w:t xml:space="preserve">Constraints and </w:t>
-      </w:r>
-      <w:proofErr w:type="gramStart"/>
-      <w:r>
-        <w:rPr>
-          <w:b/>
-          <w:sz w:val="24"/>
-        </w:rPr>
-        <w:t>Relationships:-</w:t>
-      </w:r>
-      <w:proofErr w:type="gramEnd"/>
-      <w:r>
-        <w:rPr>
-          <w:b/>
-          <w:sz w:val="24"/>
-        </w:rPr>
-        <w:t xml:space="preserve"> </w:t>
-      </w:r>
-      <w:r>
-        <w:rPr>
-          <w:sz w:val="24"/>
-        </w:rPr>
-        <w:t xml:space="preserve"> After Creating the above tables, </w:t>
-      </w:r>
-      <w:proofErr w:type="spellStart"/>
-      <w:r>
-        <w:rPr>
-          <w:sz w:val="24"/>
-        </w:rPr>
-        <w:t>i.e</w:t>
-      </w:r>
-      <w:proofErr w:type="spellEnd"/>
-      <w:r>
-        <w:rPr>
-          <w:sz w:val="24"/>
-        </w:rPr>
-        <w:t xml:space="preserve"> Executing the above script add the following relations to your Database.</w:t>
-      </w:r>
-    </w:p>
-    <w:p>
-      <w:pPr>
-        <w:rPr>
-          <w:sz w:val="24"/>
-        </w:rPr>
-      </w:pPr>
-    </w:p>
-    <w:p>
-      <w:pPr>
-        <w:shd w:val="clear" w:color="auto" w:fill="FFFFFF"/>
-        <w:spacing w:after="0" w:line="240" w:lineRule="auto"/>
-        <w:rPr>
-          <w:rFonts w:ascii="Arial" w:eastAsia="Times New Roman" w:hAnsi="Arial" w:cs="Arial"/>
-          <w:color w:val="222222"/>
-          <w:sz w:val="20"/>
-          <w:szCs w:val="20"/>
-        </w:rPr>
-      </w:pPr>
-      <w:r>
-        <w:rPr>
-          <w:rFonts w:ascii="Arial" w:eastAsia="Times New Roman" w:hAnsi="Arial" w:cs="Arial"/>
-          <w:color w:val="222222"/>
-          <w:sz w:val="20"/>
-          <w:szCs w:val="20"/>
-        </w:rPr>
-        <w:t>Borrower: Primary key on SSN</w:t>
-      </w:r>
-    </w:p>
-    <w:p>
-      <w:pPr>
-        <w:shd w:val="clear" w:color="auto" w:fill="FFFFFF"/>
-        <w:spacing w:after="0" w:line="240" w:lineRule="auto"/>
-        <w:rPr>
-          <w:rFonts w:ascii="Arial" w:eastAsia="Times New Roman" w:hAnsi="Arial" w:cs="Arial"/>
-          <w:color w:val="222222"/>
-          <w:sz w:val="20"/>
-          <w:szCs w:val="20"/>
-        </w:rPr>
-      </w:pPr>
-    </w:p>
-    <w:p>
-      <w:pPr>
-        <w:shd w:val="clear" w:color="auto" w:fill="FFFFFF"/>
-        <w:spacing w:after="0" w:line="240" w:lineRule="auto"/>
-        <w:rPr>
-          <w:rFonts w:ascii="Arial" w:eastAsia="Times New Roman" w:hAnsi="Arial" w:cs="Arial"/>
-          <w:color w:val="222222"/>
-          <w:sz w:val="20"/>
-          <w:szCs w:val="20"/>
-        </w:rPr>
-      </w:pPr>
-      <w:r>
-        <w:rPr>
-          <w:rFonts w:ascii="Arial" w:eastAsia="Times New Roman" w:hAnsi="Arial" w:cs="Arial"/>
-          <w:color w:val="222222"/>
-          <w:sz w:val="20"/>
-          <w:szCs w:val="20"/>
-        </w:rPr>
-        <w:t>Financial: Primary Key on SSN and FK referencing Borrower table</w:t>
-      </w:r>
-    </w:p>
-    <w:p>
-      <w:pPr>
-        <w:shd w:val="clear" w:color="auto" w:fill="FFFFFF"/>
-        <w:spacing w:after="0" w:line="240" w:lineRule="auto"/>
-        <w:rPr>
-          <w:rFonts w:ascii="Arial" w:eastAsia="Times New Roman" w:hAnsi="Arial" w:cs="Arial"/>
-          <w:color w:val="222222"/>
-          <w:sz w:val="20"/>
-          <w:szCs w:val="20"/>
-        </w:rPr>
-      </w:pPr>
-    </w:p>
-    <w:p>
-      <w:pPr>
-        <w:shd w:val="clear" w:color="auto" w:fill="FFFFFF"/>
-        <w:spacing w:after="0" w:line="240" w:lineRule="auto"/>
-        <w:rPr>
-          <w:rFonts w:ascii="Arial" w:eastAsia="Times New Roman" w:hAnsi="Arial" w:cs="Arial"/>
-          <w:color w:val="222222"/>
-          <w:sz w:val="20"/>
-          <w:szCs w:val="20"/>
-        </w:rPr>
-      </w:pPr>
-      <w:r>
-        <w:rPr>
-          <w:rFonts w:ascii="Arial" w:eastAsia="Times New Roman" w:hAnsi="Arial" w:cs="Arial"/>
-          <w:color w:val="222222"/>
-          <w:sz w:val="20"/>
-          <w:szCs w:val="20"/>
-        </w:rPr>
-        <w:t xml:space="preserve">Loan: PK on </w:t>
-      </w:r>
-      <w:proofErr w:type="spellStart"/>
-      <w:r>
-        <w:rPr>
-          <w:rFonts w:ascii="Arial" w:eastAsia="Times New Roman" w:hAnsi="Arial" w:cs="Arial"/>
-          <w:color w:val="222222"/>
-          <w:sz w:val="20"/>
-          <w:szCs w:val="20"/>
-        </w:rPr>
-        <w:t>Loan_ID</w:t>
-      </w:r>
-      <w:proofErr w:type="spellEnd"/>
-      <w:r>
-        <w:rPr>
-          <w:rFonts w:ascii="Arial" w:eastAsia="Times New Roman" w:hAnsi="Arial" w:cs="Arial"/>
-          <w:color w:val="222222"/>
-          <w:sz w:val="20"/>
-          <w:szCs w:val="20"/>
-        </w:rPr>
-        <w:t>, FK on SSN ref Borrower and Property ID ref Property table and   Co borrower SSN ref borrower table.</w:t>
+        <w:t xml:space="preserve">FK on SSN ref Borrower and </w:t>
+      </w:r>
+    </w:p>
+    <w:p>
+      <w:pPr>
+        <w:shd w:val="clear" w:color="auto" w:fill="FFFFFF"/>
+        <w:spacing w:after="0" w:line="240" w:lineRule="auto"/>
+        <w:ind w:firstLine="720"/>
+        <w:rPr>
+          <w:rFonts w:ascii="Arial" w:eastAsia="Times New Roman" w:hAnsi="Arial" w:cs="Arial"/>
+          <w:color w:val="222222"/>
+          <w:sz w:val="20"/>
+          <w:szCs w:val="20"/>
+        </w:rPr>
+      </w:pPr>
+      <w:r>
+        <w:rPr>
+          <w:rFonts w:ascii="Arial" w:eastAsia="Times New Roman" w:hAnsi="Arial" w:cs="Arial"/>
+          <w:color w:val="222222"/>
+          <w:sz w:val="20"/>
+          <w:szCs w:val="20"/>
+        </w:rPr>
+        <w:t xml:space="preserve">Property ID ref Property table and   </w:t>
+      </w:r>
+    </w:p>
+    <w:p>
+      <w:pPr>
+        <w:shd w:val="clear" w:color="auto" w:fill="FFFFFF"/>
+        <w:spacing w:after="0" w:line="240" w:lineRule="auto"/>
+        <w:ind w:firstLine="720"/>
+        <w:rPr>
+          <w:rFonts w:ascii="Arial" w:eastAsia="Times New Roman" w:hAnsi="Arial" w:cs="Arial"/>
+          <w:color w:val="222222"/>
+          <w:sz w:val="20"/>
+          <w:szCs w:val="20"/>
+        </w:rPr>
+      </w:pPr>
+      <w:r>
+        <w:rPr>
+          <w:rFonts w:ascii="Arial" w:eastAsia="Times New Roman" w:hAnsi="Arial" w:cs="Arial"/>
+          <w:color w:val="222222"/>
+          <w:sz w:val="20"/>
+          <w:szCs w:val="20"/>
+        </w:rPr>
+        <w:t>Co borrower SSN ref borrower table.</w:t>
       </w:r>
     </w:p>
     <w:p>

</xml_diff>